<commit_message>
Seconda iterazione di requisiti Prima iterazione di specifiche
</commit_message>
<xml_diff>
--- a/Specifiche.docx
+++ b/Specifiche.docx
@@ -11,13 +11,632 @@
       </w:r>
     </w:p>
     <w:p/>
+    <w:sdt>
+      <w:sdtPr>
+        <w:id w:val="-326833692"/>
+        <w:docPartObj>
+          <w:docPartGallery w:val="Table of Contents"/>
+          <w:docPartUnique/>
+        </w:docPartObj>
+      </w:sdtPr>
+      <w:sdtEndPr>
+        <w:rPr>
+          <w:rFonts w:ascii="Garamond" w:eastAsiaTheme="minorHAnsi" w:hAnsi="Garamond" w:cstheme="minorBidi"/>
+          <w:b/>
+          <w:bCs/>
+          <w:color w:val="auto"/>
+          <w:sz w:val="24"/>
+          <w:szCs w:val="22"/>
+          <w:lang w:eastAsia="en-US"/>
+        </w:rPr>
+      </w:sdtEndPr>
+      <w:sdtContent>
+        <w:p>
+          <w:pPr>
+            <w:pStyle w:val="Titolosommario"/>
+          </w:pPr>
+          <w:r>
+            <w:t>Sommario</w:t>
+          </w:r>
+        </w:p>
+        <w:p>
+          <w:pPr>
+            <w:pStyle w:val="Sommario1"/>
+            <w:tabs>
+              <w:tab w:val="right" w:leader="dot" w:pos="9628"/>
+            </w:tabs>
+            <w:rPr>
+              <w:noProof/>
+            </w:rPr>
+          </w:pPr>
+          <w:r>
+            <w:fldChar w:fldCharType="begin"/>
+          </w:r>
+          <w:r>
+            <w:instrText xml:space="preserve"> TOC \o "1-3" \h \z \u </w:instrText>
+          </w:r>
+          <w:r>
+            <w:fldChar w:fldCharType="separate"/>
+          </w:r>
+          <w:hyperlink w:anchor="_Toc57111006" w:history="1">
+            <w:r>
+              <w:rPr>
+                <w:rStyle w:val="Collegamentoipertestuale"/>
+                <w:noProof/>
+              </w:rPr>
+              <w:t>Requisiti</w:t>
+            </w:r>
+            <w:r>
+              <w:rPr>
+                <w:noProof/>
+                <w:webHidden/>
+              </w:rPr>
+              <w:tab/>
+            </w:r>
+            <w:r>
+              <w:rPr>
+                <w:noProof/>
+                <w:webHidden/>
+              </w:rPr>
+              <w:fldChar w:fldCharType="begin"/>
+            </w:r>
+            <w:r>
+              <w:rPr>
+                <w:noProof/>
+                <w:webHidden/>
+              </w:rPr>
+              <w:instrText xml:space="preserve"> PAGEREF _Toc57111006 \h </w:instrText>
+            </w:r>
+            <w:r>
+              <w:rPr>
+                <w:noProof/>
+                <w:webHidden/>
+              </w:rPr>
+            </w:r>
+            <w:r>
+              <w:rPr>
+                <w:noProof/>
+                <w:webHidden/>
+              </w:rPr>
+              <w:fldChar w:fldCharType="separate"/>
+            </w:r>
+            <w:r>
+              <w:rPr>
+                <w:noProof/>
+                <w:webHidden/>
+              </w:rPr>
+              <w:t>1</w:t>
+            </w:r>
+            <w:r>
+              <w:rPr>
+                <w:noProof/>
+                <w:webHidden/>
+              </w:rPr>
+              <w:fldChar w:fldCharType="end"/>
+            </w:r>
+          </w:hyperlink>
+        </w:p>
+        <w:p>
+          <w:pPr>
+            <w:pStyle w:val="Sommario2"/>
+            <w:tabs>
+              <w:tab w:val="right" w:leader="dot" w:pos="9628"/>
+            </w:tabs>
+            <w:rPr>
+              <w:noProof/>
+            </w:rPr>
+          </w:pPr>
+          <w:hyperlink w:anchor="_Toc57111007" w:history="1">
+            <w:r>
+              <w:rPr>
+                <w:rStyle w:val="Collegamentoipertestuale"/>
+                <w:noProof/>
+              </w:rPr>
+              <w:t>Prima iterazione</w:t>
+            </w:r>
+            <w:r>
+              <w:rPr>
+                <w:noProof/>
+                <w:webHidden/>
+              </w:rPr>
+              <w:tab/>
+            </w:r>
+            <w:r>
+              <w:rPr>
+                <w:noProof/>
+                <w:webHidden/>
+              </w:rPr>
+              <w:fldChar w:fldCharType="begin"/>
+            </w:r>
+            <w:r>
+              <w:rPr>
+                <w:noProof/>
+                <w:webHidden/>
+              </w:rPr>
+              <w:instrText xml:space="preserve"> PAGEREF _Toc57111007 \h </w:instrText>
+            </w:r>
+            <w:r>
+              <w:rPr>
+                <w:noProof/>
+                <w:webHidden/>
+              </w:rPr>
+            </w:r>
+            <w:r>
+              <w:rPr>
+                <w:noProof/>
+                <w:webHidden/>
+              </w:rPr>
+              <w:fldChar w:fldCharType="separate"/>
+            </w:r>
+            <w:r>
+              <w:rPr>
+                <w:noProof/>
+                <w:webHidden/>
+              </w:rPr>
+              <w:t>1</w:t>
+            </w:r>
+            <w:r>
+              <w:rPr>
+                <w:noProof/>
+                <w:webHidden/>
+              </w:rPr>
+              <w:fldChar w:fldCharType="end"/>
+            </w:r>
+          </w:hyperlink>
+        </w:p>
+        <w:p>
+          <w:pPr>
+            <w:pStyle w:val="Sommario2"/>
+            <w:tabs>
+              <w:tab w:val="right" w:leader="dot" w:pos="9628"/>
+            </w:tabs>
+            <w:rPr>
+              <w:noProof/>
+            </w:rPr>
+          </w:pPr>
+          <w:hyperlink w:anchor="_Toc57111008" w:history="1">
+            <w:r>
+              <w:rPr>
+                <w:rStyle w:val="Collegamentoipertestuale"/>
+                <w:noProof/>
+              </w:rPr>
+              <w:t>Seconda iterazione</w:t>
+            </w:r>
+            <w:r>
+              <w:rPr>
+                <w:noProof/>
+                <w:webHidden/>
+              </w:rPr>
+              <w:tab/>
+            </w:r>
+            <w:r>
+              <w:rPr>
+                <w:noProof/>
+                <w:webHidden/>
+              </w:rPr>
+              <w:fldChar w:fldCharType="begin"/>
+            </w:r>
+            <w:r>
+              <w:rPr>
+                <w:noProof/>
+                <w:webHidden/>
+              </w:rPr>
+              <w:instrText xml:space="preserve"> PAGEREF _Toc57111008 \h </w:instrText>
+            </w:r>
+            <w:r>
+              <w:rPr>
+                <w:noProof/>
+                <w:webHidden/>
+              </w:rPr>
+            </w:r>
+            <w:r>
+              <w:rPr>
+                <w:noProof/>
+                <w:webHidden/>
+              </w:rPr>
+              <w:fldChar w:fldCharType="separate"/>
+            </w:r>
+            <w:r>
+              <w:rPr>
+                <w:noProof/>
+                <w:webHidden/>
+              </w:rPr>
+              <w:t>1</w:t>
+            </w:r>
+            <w:r>
+              <w:rPr>
+                <w:noProof/>
+                <w:webHidden/>
+              </w:rPr>
+              <w:fldChar w:fldCharType="end"/>
+            </w:r>
+          </w:hyperlink>
+        </w:p>
+        <w:p>
+          <w:pPr>
+            <w:pStyle w:val="Sommario1"/>
+            <w:tabs>
+              <w:tab w:val="right" w:leader="dot" w:pos="9628"/>
+            </w:tabs>
+            <w:rPr>
+              <w:noProof/>
+            </w:rPr>
+          </w:pPr>
+          <w:hyperlink w:anchor="_Toc57111009" w:history="1">
+            <w:r>
+              <w:rPr>
+                <w:rStyle w:val="Collegamentoipertestuale"/>
+                <w:noProof/>
+              </w:rPr>
+              <w:t>Specifiche</w:t>
+            </w:r>
+            <w:r>
+              <w:rPr>
+                <w:noProof/>
+                <w:webHidden/>
+              </w:rPr>
+              <w:tab/>
+            </w:r>
+            <w:r>
+              <w:rPr>
+                <w:noProof/>
+                <w:webHidden/>
+              </w:rPr>
+              <w:fldChar w:fldCharType="begin"/>
+            </w:r>
+            <w:r>
+              <w:rPr>
+                <w:noProof/>
+                <w:webHidden/>
+              </w:rPr>
+              <w:instrText xml:space="preserve"> PAGEREF _Toc57111009 \h </w:instrText>
+            </w:r>
+            <w:r>
+              <w:rPr>
+                <w:noProof/>
+                <w:webHidden/>
+              </w:rPr>
+            </w:r>
+            <w:r>
+              <w:rPr>
+                <w:noProof/>
+                <w:webHidden/>
+              </w:rPr>
+              <w:fldChar w:fldCharType="separate"/>
+            </w:r>
+            <w:r>
+              <w:rPr>
+                <w:noProof/>
+                <w:webHidden/>
+              </w:rPr>
+              <w:t>2</w:t>
+            </w:r>
+            <w:r>
+              <w:rPr>
+                <w:noProof/>
+                <w:webHidden/>
+              </w:rPr>
+              <w:fldChar w:fldCharType="end"/>
+            </w:r>
+          </w:hyperlink>
+        </w:p>
+        <w:p>
+          <w:pPr>
+            <w:pStyle w:val="Sommario2"/>
+            <w:tabs>
+              <w:tab w:val="right" w:leader="dot" w:pos="9628"/>
+            </w:tabs>
+            <w:rPr>
+              <w:noProof/>
+            </w:rPr>
+          </w:pPr>
+          <w:hyperlink w:anchor="_Toc57111010" w:history="1">
+            <w:r>
+              <w:rPr>
+                <w:rStyle w:val="Collegamentoipertestuale"/>
+                <w:noProof/>
+              </w:rPr>
+              <w:t>Prima iterazione (dalla second</w:t>
+            </w:r>
+            <w:r>
+              <w:rPr>
+                <w:rStyle w:val="Collegamentoipertestuale"/>
+                <w:noProof/>
+              </w:rPr>
+              <w:t>a</w:t>
+            </w:r>
+            <w:r>
+              <w:rPr>
+                <w:rStyle w:val="Collegamentoipertestuale"/>
+                <w:noProof/>
+              </w:rPr>
+              <w:t xml:space="preserve"> iterazione dei requisiti)</w:t>
+            </w:r>
+            <w:r>
+              <w:rPr>
+                <w:noProof/>
+                <w:webHidden/>
+              </w:rPr>
+              <w:tab/>
+            </w:r>
+            <w:r>
+              <w:rPr>
+                <w:noProof/>
+                <w:webHidden/>
+              </w:rPr>
+              <w:fldChar w:fldCharType="begin"/>
+            </w:r>
+            <w:r>
+              <w:rPr>
+                <w:noProof/>
+                <w:webHidden/>
+              </w:rPr>
+              <w:instrText xml:space="preserve"> PAGEREF _Toc57111010 \h </w:instrText>
+            </w:r>
+            <w:r>
+              <w:rPr>
+                <w:noProof/>
+                <w:webHidden/>
+              </w:rPr>
+            </w:r>
+            <w:r>
+              <w:rPr>
+                <w:noProof/>
+                <w:webHidden/>
+              </w:rPr>
+              <w:fldChar w:fldCharType="separate"/>
+            </w:r>
+            <w:r>
+              <w:rPr>
+                <w:noProof/>
+                <w:webHidden/>
+              </w:rPr>
+              <w:t>2</w:t>
+            </w:r>
+            <w:r>
+              <w:rPr>
+                <w:noProof/>
+                <w:webHidden/>
+              </w:rPr>
+              <w:fldChar w:fldCharType="end"/>
+            </w:r>
+          </w:hyperlink>
+        </w:p>
+        <w:p>
+          <w:pPr>
+            <w:pStyle w:val="Sommario3"/>
+            <w:tabs>
+              <w:tab w:val="right" w:leader="dot" w:pos="9628"/>
+            </w:tabs>
+            <w:rPr>
+              <w:noProof/>
+            </w:rPr>
+          </w:pPr>
+          <w:hyperlink w:anchor="_Toc57111011" w:history="1">
+            <w:r>
+              <w:rPr>
+                <w:rStyle w:val="Collegamentoipertestuale"/>
+                <w:noProof/>
+              </w:rPr>
+              <w:t>Concetti</w:t>
+            </w:r>
+            <w:r>
+              <w:rPr>
+                <w:noProof/>
+                <w:webHidden/>
+              </w:rPr>
+              <w:tab/>
+            </w:r>
+            <w:r>
+              <w:rPr>
+                <w:noProof/>
+                <w:webHidden/>
+              </w:rPr>
+              <w:fldChar w:fldCharType="begin"/>
+            </w:r>
+            <w:r>
+              <w:rPr>
+                <w:noProof/>
+                <w:webHidden/>
+              </w:rPr>
+              <w:instrText xml:space="preserve"> PAGEREF _Toc57111011 \h </w:instrText>
+            </w:r>
+            <w:r>
+              <w:rPr>
+                <w:noProof/>
+                <w:webHidden/>
+              </w:rPr>
+            </w:r>
+            <w:r>
+              <w:rPr>
+                <w:noProof/>
+                <w:webHidden/>
+              </w:rPr>
+              <w:fldChar w:fldCharType="separate"/>
+            </w:r>
+            <w:r>
+              <w:rPr>
+                <w:noProof/>
+                <w:webHidden/>
+              </w:rPr>
+              <w:t>2</w:t>
+            </w:r>
+            <w:r>
+              <w:rPr>
+                <w:noProof/>
+                <w:webHidden/>
+              </w:rPr>
+              <w:fldChar w:fldCharType="end"/>
+            </w:r>
+          </w:hyperlink>
+        </w:p>
+        <w:p>
+          <w:pPr>
+            <w:pStyle w:val="Sommario3"/>
+            <w:tabs>
+              <w:tab w:val="right" w:leader="dot" w:pos="9628"/>
+            </w:tabs>
+            <w:rPr>
+              <w:noProof/>
+            </w:rPr>
+          </w:pPr>
+          <w:hyperlink w:anchor="_Toc57111012" w:history="1">
+            <w:r>
+              <w:rPr>
+                <w:rStyle w:val="Collegamentoipertestuale"/>
+                <w:noProof/>
+              </w:rPr>
+              <w:t>Caratteristiche</w:t>
+            </w:r>
+            <w:r>
+              <w:rPr>
+                <w:noProof/>
+                <w:webHidden/>
+              </w:rPr>
+              <w:tab/>
+            </w:r>
+            <w:r>
+              <w:rPr>
+                <w:noProof/>
+                <w:webHidden/>
+              </w:rPr>
+              <w:fldChar w:fldCharType="begin"/>
+            </w:r>
+            <w:r>
+              <w:rPr>
+                <w:noProof/>
+                <w:webHidden/>
+              </w:rPr>
+              <w:instrText xml:space="preserve"> PAGEREF _Toc57111012 \h </w:instrText>
+            </w:r>
+            <w:r>
+              <w:rPr>
+                <w:noProof/>
+                <w:webHidden/>
+              </w:rPr>
+            </w:r>
+            <w:r>
+              <w:rPr>
+                <w:noProof/>
+                <w:webHidden/>
+              </w:rPr>
+              <w:fldChar w:fldCharType="separate"/>
+            </w:r>
+            <w:r>
+              <w:rPr>
+                <w:noProof/>
+                <w:webHidden/>
+              </w:rPr>
+              <w:t>3</w:t>
+            </w:r>
+            <w:r>
+              <w:rPr>
+                <w:noProof/>
+                <w:webHidden/>
+              </w:rPr>
+              <w:fldChar w:fldCharType="end"/>
+            </w:r>
+          </w:hyperlink>
+        </w:p>
+        <w:p>
+          <w:pPr>
+            <w:pStyle w:val="Sommario1"/>
+            <w:tabs>
+              <w:tab w:val="right" w:leader="dot" w:pos="9628"/>
+            </w:tabs>
+            <w:rPr>
+              <w:noProof/>
+            </w:rPr>
+          </w:pPr>
+          <w:hyperlink w:anchor="_Toc57111013" w:history="1">
+            <w:r>
+              <w:rPr>
+                <w:rStyle w:val="Collegamentoipertestuale"/>
+                <w:noProof/>
+              </w:rPr>
+              <w:t>Glossario</w:t>
+            </w:r>
+            <w:r>
+              <w:rPr>
+                <w:noProof/>
+                <w:webHidden/>
+              </w:rPr>
+              <w:tab/>
+            </w:r>
+            <w:r>
+              <w:rPr>
+                <w:noProof/>
+                <w:webHidden/>
+              </w:rPr>
+              <w:fldChar w:fldCharType="begin"/>
+            </w:r>
+            <w:r>
+              <w:rPr>
+                <w:noProof/>
+                <w:webHidden/>
+              </w:rPr>
+              <w:instrText xml:space="preserve"> PAGEREF _Toc57111013 \h </w:instrText>
+            </w:r>
+            <w:r>
+              <w:rPr>
+                <w:noProof/>
+                <w:webHidden/>
+              </w:rPr>
+            </w:r>
+            <w:r>
+              <w:rPr>
+                <w:noProof/>
+                <w:webHidden/>
+              </w:rPr>
+              <w:fldChar w:fldCharType="separate"/>
+            </w:r>
+            <w:r>
+              <w:rPr>
+                <w:noProof/>
+                <w:webHidden/>
+              </w:rPr>
+              <w:t>3</w:t>
+            </w:r>
+            <w:r>
+              <w:rPr>
+                <w:noProof/>
+                <w:webHidden/>
+              </w:rPr>
+              <w:fldChar w:fldCharType="end"/>
+            </w:r>
+          </w:hyperlink>
+        </w:p>
+        <w:p>
+          <w:r>
+            <w:rPr>
+              <w:b/>
+              <w:bCs/>
+            </w:rPr>
+            <w:fldChar w:fldCharType="end"/>
+          </w:r>
+        </w:p>
+      </w:sdtContent>
+    </w:sdt>
+    <w:p/>
+    <w:p>
+      <w:pPr>
+        <w:pStyle w:val="Titolo1"/>
+      </w:pPr>
+      <w:bookmarkStart w:id="0" w:name="_Toc57111006"/>
+      <w:r>
+        <w:t>Requisiti</w:t>
+      </w:r>
+      <w:bookmarkEnd w:id="0"/>
+    </w:p>
     <w:p>
       <w:pPr>
         <w:pStyle w:val="Titolo2"/>
       </w:pPr>
+      <w:bookmarkStart w:id="1" w:name="_Toc57111007"/>
       <w:r>
         <w:t>Prima iterazione</w:t>
       </w:r>
+      <w:bookmarkEnd w:id="1"/>
     </w:p>
     <w:p>
       <w:pPr>
@@ -385,6 +1004,7 @@
         </w:numPr>
       </w:pPr>
       <w:r>
+        <w:lastRenderedPageBreak/>
         <w:t xml:space="preserve">Lo studio medico dispone di un certo numero di </w:t>
       </w:r>
       <w:r>
@@ -402,18 +1022,952 @@
       <w:pPr>
         <w:pStyle w:val="Titolo2"/>
       </w:pPr>
+      <w:bookmarkStart w:id="2" w:name="_Toc57111008"/>
       <w:r>
         <w:t>Seconda iterazione</w:t>
       </w:r>
+      <w:bookmarkEnd w:id="2"/>
+    </w:p>
+    <w:p>
+      <w:pPr>
+        <w:pStyle w:val="Paragrafoelenco"/>
+        <w:numPr>
+          <w:ilvl w:val="0"/>
+          <w:numId w:val="2"/>
+        </w:numPr>
+      </w:pPr>
+      <w:r>
+        <w:t xml:space="preserve">I </w:t>
+      </w:r>
+      <w:r>
+        <w:rPr>
+          <w:highlight w:val="yellow"/>
+        </w:rPr>
+        <w:t>medic</w:t>
+      </w:r>
+      <w:r>
+        <w:rPr>
+          <w:highlight w:val="yellow"/>
+        </w:rPr>
+        <w:t>i</w:t>
+      </w:r>
+      <w:r>
+        <w:t xml:space="preserve"> possono essere interni od esterni. Un medico è identificato univocamente da un </w:t>
+      </w:r>
+      <w:r>
+        <w:t>codice-medico</w:t>
+      </w:r>
+      <w:r>
+        <w:t xml:space="preserve">, ed ha un nome, un cognome, un indirizzo, un recapito telefonico, ed una o più </w:t>
+      </w:r>
+      <w:r>
+        <w:rPr>
+          <w:highlight w:val="yellow"/>
+        </w:rPr>
+        <w:t>specializzazioni</w:t>
+      </w:r>
+      <w:r>
+        <w:t>.</w:t>
+      </w:r>
+    </w:p>
+    <w:p>
+      <w:pPr>
+        <w:pStyle w:val="Paragrafoelenco"/>
+        <w:numPr>
+          <w:ilvl w:val="1"/>
+          <w:numId w:val="2"/>
+        </w:numPr>
+      </w:pPr>
+      <w:r>
+        <w:t xml:space="preserve">I medici interni sono </w:t>
+      </w:r>
+      <w:r>
+        <w:t>comproprietari</w:t>
+      </w:r>
+      <w:r>
+        <w:t xml:space="preserve"> ed hanno diritto su una percentuale degli incassi</w:t>
+      </w:r>
+    </w:p>
+    <w:p>
+      <w:pPr>
+        <w:pStyle w:val="Paragrafoelenco"/>
+        <w:numPr>
+          <w:ilvl w:val="1"/>
+          <w:numId w:val="2"/>
+        </w:numPr>
+      </w:pPr>
+      <w:r>
+        <w:t>I medici esterni hanno una tariffa oraria</w:t>
+      </w:r>
+    </w:p>
+    <w:p>
+      <w:pPr>
+        <w:pStyle w:val="Paragrafoelenco"/>
+        <w:numPr>
+          <w:ilvl w:val="0"/>
+          <w:numId w:val="2"/>
+        </w:numPr>
+      </w:pPr>
+      <w:r>
+        <w:t xml:space="preserve">Ogni </w:t>
+      </w:r>
+      <w:r>
+        <w:rPr>
+          <w:highlight w:val="yellow"/>
+        </w:rPr>
+        <w:t>membro del personale</w:t>
+      </w:r>
+      <w:r>
+        <w:rPr>
+          <w:highlight w:val="yellow"/>
+        </w:rPr>
+        <w:t xml:space="preserve"> ausiliario</w:t>
+      </w:r>
+      <w:r>
+        <w:t xml:space="preserve"> è identificato univocamente da un </w:t>
+      </w:r>
+      <w:r>
+        <w:t>codice-personale</w:t>
+      </w:r>
+      <w:r>
+        <w:t xml:space="preserve">, ed ha un nome, cognome, indirizzo, recapito telefonico (uno), ed una o più </w:t>
+      </w:r>
+      <w:r>
+        <w:t>qualifiche</w:t>
+      </w:r>
+      <w:r>
+        <w:t>.</w:t>
+      </w:r>
+    </w:p>
+    <w:p>
+      <w:pPr>
+        <w:pStyle w:val="Paragrafoelenco"/>
+        <w:numPr>
+          <w:ilvl w:val="1"/>
+          <w:numId w:val="2"/>
+        </w:numPr>
+      </w:pPr>
+      <w:r>
+        <w:t xml:space="preserve">Gli assistenti medici possono seguire dei </w:t>
+      </w:r>
+      <w:r>
+        <w:t>corsi di aggiornamento</w:t>
+      </w:r>
+      <w:r>
+        <w:t>.</w:t>
+      </w:r>
+    </w:p>
+    <w:p>
+      <w:pPr>
+        <w:pStyle w:val="Paragrafoelenco"/>
+        <w:numPr>
+          <w:ilvl w:val="1"/>
+          <w:numId w:val="2"/>
+        </w:numPr>
+      </w:pPr>
+      <w:r>
+        <w:t>Amministrativi.</w:t>
+      </w:r>
+    </w:p>
+    <w:p>
+      <w:pPr>
+        <w:pStyle w:val="Paragrafoelenco"/>
+        <w:numPr>
+          <w:ilvl w:val="0"/>
+          <w:numId w:val="2"/>
+        </w:numPr>
+      </w:pPr>
+      <w:r>
+        <w:t xml:space="preserve">Ogni </w:t>
+      </w:r>
+      <w:r>
+        <w:rPr>
+          <w:highlight w:val="yellow"/>
+        </w:rPr>
+        <w:t>corso di aggiornamento</w:t>
+      </w:r>
+      <w:r>
+        <w:t xml:space="preserve"> è identificato univocamente dalla </w:t>
+      </w:r>
+      <w:r>
+        <w:t>denominazione</w:t>
+      </w:r>
+      <w:r>
+        <w:t>, dal luogo dove si svolge, dalla data in cui si svolge. Due o più corsi di aggiornamento con la stessa denominazione non possono svolgersi nello stesso luogo alla stessa data.</w:t>
+      </w:r>
+    </w:p>
+    <w:p>
+      <w:pPr>
+        <w:pStyle w:val="Paragrafoelenco"/>
+        <w:numPr>
+          <w:ilvl w:val="0"/>
+          <w:numId w:val="2"/>
+        </w:numPr>
+      </w:pPr>
+      <w:r>
+        <w:t xml:space="preserve">Ogni mese viene memorizzato </w:t>
+      </w:r>
+      <w:r>
+        <w:rPr>
+          <w:highlight w:val="yellow"/>
+        </w:rPr>
+        <w:t>uno storico delle ore lavorative</w:t>
+      </w:r>
+      <w:r>
+        <w:t xml:space="preserve"> ordinarie e straordinarie </w:t>
+      </w:r>
+      <w:r>
+        <w:t>dei medici e dei membri del personale ausiliario</w:t>
+      </w:r>
+      <w:r>
+        <w:t>.</w:t>
+      </w:r>
+    </w:p>
+    <w:p>
+      <w:pPr>
+        <w:pStyle w:val="Paragrafoelenco"/>
+        <w:numPr>
+          <w:ilvl w:val="0"/>
+          <w:numId w:val="2"/>
+        </w:numPr>
+      </w:pPr>
+      <w:r>
+        <w:t xml:space="preserve">I </w:t>
+      </w:r>
+      <w:r>
+        <w:rPr>
+          <w:highlight w:val="yellow"/>
+        </w:rPr>
+        <w:t>pazienti</w:t>
+      </w:r>
+      <w:r>
+        <w:t xml:space="preserve"> possono essere regolari od occasionali. Un paziente è identificato univocamente dal codice fiscale, ed ha un nome, un cognome, un indirizzo, un recapito telefonico, ed una data di nascita.</w:t>
+      </w:r>
+    </w:p>
+    <w:p>
+      <w:pPr>
+        <w:pStyle w:val="Paragrafoelenco"/>
+        <w:numPr>
+          <w:ilvl w:val="1"/>
+          <w:numId w:val="2"/>
+        </w:numPr>
+      </w:pPr>
+      <w:r>
+        <w:t xml:space="preserve">I pazienti occasionali si presentano allo studio per un </w:t>
+      </w:r>
+      <w:r>
+        <w:t>problema urgente</w:t>
+      </w:r>
+      <w:r>
+        <w:t xml:space="preserve"> da risolvere in una </w:t>
+      </w:r>
+      <w:r>
+        <w:t>seduta</w:t>
+      </w:r>
+      <w:r>
+        <w:t>.</w:t>
+      </w:r>
+    </w:p>
+    <w:p>
+      <w:pPr>
+        <w:pStyle w:val="Paragrafoelenco"/>
+        <w:numPr>
+          <w:ilvl w:val="1"/>
+          <w:numId w:val="2"/>
+        </w:numPr>
+      </w:pPr>
+      <w:r>
+        <w:t>I pazienti regolari si sottopongono ad un</w:t>
+      </w:r>
+      <w:r>
+        <w:t>a</w:t>
+      </w:r>
+      <w:r>
+        <w:t xml:space="preserve"> o più</w:t>
+      </w:r>
+      <w:r>
+        <w:t xml:space="preserve"> </w:t>
+      </w:r>
+      <w:r>
+        <w:t>terapi</w:t>
+      </w:r>
+      <w:r>
+        <w:t>e</w:t>
+      </w:r>
+      <w:r>
+        <w:t xml:space="preserve"> prolungat</w:t>
+      </w:r>
+      <w:r>
+        <w:t>e</w:t>
+      </w:r>
+      <w:r>
+        <w:t xml:space="preserve">. </w:t>
+      </w:r>
+      <w:r>
+        <w:t>Un paziente regolare può essere anche occasionale per un problema urgente estraneo alla terapia</w:t>
+      </w:r>
+      <w:r>
+        <w:t xml:space="preserve"> prolungata</w:t>
+      </w:r>
+      <w:r>
+        <w:t>.</w:t>
+      </w:r>
+    </w:p>
+    <w:p>
+      <w:pPr>
+        <w:pStyle w:val="Paragrafoelenco"/>
+        <w:numPr>
+          <w:ilvl w:val="0"/>
+          <w:numId w:val="2"/>
+        </w:numPr>
+      </w:pPr>
+      <w:r>
+        <w:t xml:space="preserve">Ogni </w:t>
+      </w:r>
+      <w:r>
+        <w:rPr>
+          <w:highlight w:val="yellow"/>
+        </w:rPr>
+        <w:t>seduta</w:t>
+      </w:r>
+      <w:r>
+        <w:t xml:space="preserve"> è caratterizzata da le persone coinvolte (un paziente, uno o più medici, uno o più membri del personale ausiliario), dalla data, l’ora, e l’ambulatorio in cui si svolge la seduta.</w:t>
+      </w:r>
+    </w:p>
+    <w:p>
+      <w:pPr>
+        <w:pStyle w:val="Paragrafoelenco"/>
+        <w:numPr>
+          <w:ilvl w:val="0"/>
+          <w:numId w:val="2"/>
+        </w:numPr>
+      </w:pPr>
+      <w:r>
+        <w:t xml:space="preserve">Ogni </w:t>
+      </w:r>
+      <w:r>
+        <w:rPr>
+          <w:highlight w:val="yellow"/>
+        </w:rPr>
+        <w:t>terapia prolungata</w:t>
+      </w:r>
+      <w:r>
+        <w:t xml:space="preserve"> è caratterizzata dal paziente e da uno specifico tipo di medico. </w:t>
+      </w:r>
+      <w:r>
+        <w:t>Ad un</w:t>
+      </w:r>
+      <w:r>
+        <w:t xml:space="preserve"> paziente in </w:t>
+      </w:r>
+      <w:r>
+        <w:t>terapia prolungata</w:t>
+      </w:r>
+      <w:r>
+        <w:t xml:space="preserve"> </w:t>
+      </w:r>
+      <w:r>
+        <w:t>possono essere associati uno o più</w:t>
+      </w:r>
+      <w:r>
+        <w:t xml:space="preserve"> appuntamenti</w:t>
+      </w:r>
+      <w:r>
+        <w:t>.</w:t>
+      </w:r>
+    </w:p>
+    <w:p>
+      <w:pPr>
+        <w:pStyle w:val="Paragrafoelenco"/>
+        <w:numPr>
+          <w:ilvl w:val="1"/>
+          <w:numId w:val="2"/>
+        </w:numPr>
+      </w:pPr>
+      <w:r>
+        <w:t xml:space="preserve">Gli appuntamenti possono essere programmati. </w:t>
+      </w:r>
+      <w:r>
+        <w:t>In seguito,</w:t>
+      </w:r>
+      <w:r>
+        <w:t xml:space="preserve"> diventeranno appuntamenti avvenuti</w:t>
+      </w:r>
+      <w:r>
+        <w:t xml:space="preserve"> o saltati. Degli appuntamenti programmati o saltati non sono noti ambulatorio, medici e membri del personale ausiliario.</w:t>
+      </w:r>
+    </w:p>
+    <w:p>
+      <w:pPr>
+        <w:pStyle w:val="Paragrafoelenco"/>
+        <w:numPr>
+          <w:ilvl w:val="0"/>
+          <w:numId w:val="2"/>
+        </w:numPr>
+      </w:pPr>
+      <w:r>
+        <w:t xml:space="preserve">Ogni </w:t>
+      </w:r>
+      <w:r>
+        <w:rPr>
+          <w:highlight w:val="yellow"/>
+        </w:rPr>
+        <w:t>appuntamento</w:t>
+      </w:r>
+      <w:r>
+        <w:t xml:space="preserve"> è caratterizzato dal paziente, dai medici e dai membri del personale ausiliario coinvolti, dalla data, l’ora e l’ambulatorio in cui si svolge.</w:t>
+      </w:r>
+    </w:p>
+    <w:p>
+      <w:pPr>
+        <w:pStyle w:val="Paragrafoelenco"/>
+        <w:numPr>
+          <w:ilvl w:val="0"/>
+          <w:numId w:val="2"/>
+        </w:numPr>
+      </w:pPr>
+      <w:r>
+        <w:t xml:space="preserve">Lo studio medico dispone di un certo numero di </w:t>
+      </w:r>
+      <w:r>
+        <w:rPr>
+          <w:highlight w:val="yellow"/>
+        </w:rPr>
+        <w:t>ambulatori</w:t>
+      </w:r>
+      <w:r>
+        <w:t>, dove ogni ambulatorio è identificato univocamente da una lettera.</w:t>
+      </w:r>
     </w:p>
     <w:p/>
     <w:p>
       <w:pPr>
+        <w:pStyle w:val="Titolo1"/>
+      </w:pPr>
+      <w:bookmarkStart w:id="3" w:name="_Toc57111009"/>
+      <w:r>
+        <w:t>Specifiche</w:t>
+      </w:r>
+      <w:bookmarkEnd w:id="3"/>
+    </w:p>
+    <w:p>
+      <w:pPr>
         <w:pStyle w:val="Titolo2"/>
       </w:pPr>
+      <w:bookmarkStart w:id="4" w:name="_Toc57111010"/>
+      <w:r>
+        <w:t>Prima iterazione</w:t>
+      </w:r>
+      <w:r>
+        <w:t xml:space="preserve"> (dalla seconda iterazione dei requisiti)</w:t>
+      </w:r>
+      <w:bookmarkEnd w:id="4"/>
+    </w:p>
+    <w:p>
+      <w:pPr>
+        <w:pStyle w:val="Titolo3"/>
+      </w:pPr>
+      <w:bookmarkStart w:id="5" w:name="_Toc57111011"/>
+      <w:r>
+        <w:t>Concetti</w:t>
+      </w:r>
+      <w:bookmarkEnd w:id="5"/>
+    </w:p>
+    <w:p>
+      <w:pPr>
+        <w:pStyle w:val="Paragrafoelenco"/>
+        <w:numPr>
+          <w:ilvl w:val="0"/>
+          <w:numId w:val="2"/>
+        </w:numPr>
+      </w:pPr>
+      <w:r>
+        <w:t>Medici</w:t>
+      </w:r>
+    </w:p>
+    <w:p>
+      <w:pPr>
+        <w:pStyle w:val="Paragrafoelenco"/>
+        <w:numPr>
+          <w:ilvl w:val="1"/>
+          <w:numId w:val="2"/>
+        </w:numPr>
+      </w:pPr>
+      <w:r>
+        <w:t>Identificati univocamente dal codice-medico</w:t>
+      </w:r>
+    </w:p>
+    <w:p>
+      <w:pPr>
+        <w:pStyle w:val="Paragrafoelenco"/>
+        <w:numPr>
+          <w:ilvl w:val="1"/>
+          <w:numId w:val="2"/>
+        </w:numPr>
+      </w:pPr>
+      <w:r>
+        <w:t>Nome, Cognome, Indirizzo, Recapito telefonico</w:t>
+      </w:r>
+    </w:p>
+    <w:p>
+      <w:pPr>
+        <w:pStyle w:val="Paragrafoelenco"/>
+        <w:numPr>
+          <w:ilvl w:val="0"/>
+          <w:numId w:val="2"/>
+        </w:numPr>
+      </w:pPr>
+      <w:r>
+        <w:t>Specializzazioni</w:t>
+      </w:r>
+    </w:p>
+    <w:p>
+      <w:pPr>
+        <w:pStyle w:val="Paragrafoelenco"/>
+        <w:numPr>
+          <w:ilvl w:val="0"/>
+          <w:numId w:val="2"/>
+        </w:numPr>
+      </w:pPr>
+      <w:r>
+        <w:t>Membri del personale ausiliario</w:t>
+      </w:r>
+    </w:p>
+    <w:p>
+      <w:pPr>
+        <w:pStyle w:val="Paragrafoelenco"/>
+        <w:numPr>
+          <w:ilvl w:val="1"/>
+          <w:numId w:val="2"/>
+        </w:numPr>
+      </w:pPr>
+      <w:r>
+        <w:lastRenderedPageBreak/>
+        <w:t>Identificati univocamente dal codice-personale</w:t>
+      </w:r>
+    </w:p>
+    <w:p>
+      <w:pPr>
+        <w:pStyle w:val="Paragrafoelenco"/>
+        <w:numPr>
+          <w:ilvl w:val="1"/>
+          <w:numId w:val="2"/>
+        </w:numPr>
+      </w:pPr>
+      <w:r>
+        <w:t>Nome, Cognome, Indirizzo, Recapito telefonico</w:t>
+      </w:r>
+    </w:p>
+    <w:p>
+      <w:pPr>
+        <w:pStyle w:val="Paragrafoelenco"/>
+        <w:numPr>
+          <w:ilvl w:val="0"/>
+          <w:numId w:val="2"/>
+        </w:numPr>
+      </w:pPr>
+      <w:r>
+        <w:t>Qualifiche</w:t>
+      </w:r>
+    </w:p>
+    <w:p>
+      <w:pPr>
+        <w:pStyle w:val="Paragrafoelenco"/>
+        <w:numPr>
+          <w:ilvl w:val="0"/>
+          <w:numId w:val="2"/>
+        </w:numPr>
+      </w:pPr>
+      <w:r>
+        <w:t>Corsi di aggiornamento</w:t>
+      </w:r>
+    </w:p>
+    <w:p>
+      <w:pPr>
+        <w:pStyle w:val="Paragrafoelenco"/>
+        <w:numPr>
+          <w:ilvl w:val="1"/>
+          <w:numId w:val="2"/>
+        </w:numPr>
+      </w:pPr>
+      <w:r>
+        <w:t>Identificato univocamente dalla denominazione, dal luogo, dalla data</w:t>
+      </w:r>
+    </w:p>
+    <w:p>
+      <w:pPr>
+        <w:pStyle w:val="Paragrafoelenco"/>
+        <w:numPr>
+          <w:ilvl w:val="0"/>
+          <w:numId w:val="2"/>
+        </w:numPr>
+      </w:pPr>
+      <w:r>
+        <w:t>Storico delle ore lavorative</w:t>
+      </w:r>
+    </w:p>
+    <w:p>
+      <w:pPr>
+        <w:pStyle w:val="Paragrafoelenco"/>
+        <w:numPr>
+          <w:ilvl w:val="0"/>
+          <w:numId w:val="2"/>
+        </w:numPr>
+      </w:pPr>
+      <w:r>
+        <w:t>Pazienti</w:t>
+      </w:r>
+    </w:p>
+    <w:p>
+      <w:pPr>
+        <w:pStyle w:val="Paragrafoelenco"/>
+        <w:numPr>
+          <w:ilvl w:val="1"/>
+          <w:numId w:val="2"/>
+        </w:numPr>
+      </w:pPr>
+      <w:r>
+        <w:t>Identificati univocamente dal codice fiscale</w:t>
+      </w:r>
+    </w:p>
+    <w:p>
+      <w:pPr>
+        <w:pStyle w:val="Paragrafoelenco"/>
+        <w:numPr>
+          <w:ilvl w:val="1"/>
+          <w:numId w:val="2"/>
+        </w:numPr>
+      </w:pPr>
+      <w:r>
+        <w:t>Nome, Cognome, Indirizzo, Recapito telefonico</w:t>
+      </w:r>
+      <w:r>
+        <w:t>, Data di nascita</w:t>
+      </w:r>
+    </w:p>
+    <w:p>
+      <w:pPr>
+        <w:pStyle w:val="Paragrafoelenco"/>
+        <w:numPr>
+          <w:ilvl w:val="0"/>
+          <w:numId w:val="2"/>
+        </w:numPr>
+      </w:pPr>
+      <w:r>
+        <w:t>Sedute</w:t>
+      </w:r>
+    </w:p>
+    <w:p>
+      <w:pPr>
+        <w:pStyle w:val="Paragrafoelenco"/>
+        <w:numPr>
+          <w:ilvl w:val="1"/>
+          <w:numId w:val="2"/>
+        </w:numPr>
+      </w:pPr>
+      <w:r>
+        <w:t>Paziente, Medici, Membri del personale ausiliario, Data, Ora, Ambulatorio</w:t>
+      </w:r>
+    </w:p>
+    <w:p>
+      <w:pPr>
+        <w:pStyle w:val="Paragrafoelenco"/>
+        <w:numPr>
+          <w:ilvl w:val="0"/>
+          <w:numId w:val="2"/>
+        </w:numPr>
+      </w:pPr>
+      <w:r>
+        <w:t>Terapie prolungate</w:t>
+      </w:r>
+    </w:p>
+    <w:p>
+      <w:pPr>
+        <w:pStyle w:val="Paragrafoelenco"/>
+        <w:numPr>
+          <w:ilvl w:val="1"/>
+          <w:numId w:val="2"/>
+        </w:numPr>
+      </w:pPr>
+      <w:r>
+        <w:t>Paziente, Tipo di medico</w:t>
+      </w:r>
+    </w:p>
+    <w:p>
+      <w:pPr>
+        <w:pStyle w:val="Paragrafoelenco"/>
+        <w:numPr>
+          <w:ilvl w:val="0"/>
+          <w:numId w:val="2"/>
+        </w:numPr>
+      </w:pPr>
+      <w:r>
+        <w:t>Appuntamenti</w:t>
+      </w:r>
+    </w:p>
+    <w:p>
+      <w:pPr>
+        <w:pStyle w:val="Paragrafoelenco"/>
+        <w:numPr>
+          <w:ilvl w:val="1"/>
+          <w:numId w:val="2"/>
+        </w:numPr>
+      </w:pPr>
+      <w:r>
+        <w:t>Paziente, Medici, Membri del personale ausiliario, Data, Ora, Ambulatorio</w:t>
+      </w:r>
+    </w:p>
+    <w:p>
+      <w:pPr>
+        <w:pStyle w:val="Paragrafoelenco"/>
+        <w:numPr>
+          <w:ilvl w:val="0"/>
+          <w:numId w:val="2"/>
+        </w:numPr>
+      </w:pPr>
+      <w:r>
+        <w:t>Ambulatori</w:t>
+      </w:r>
+    </w:p>
+    <w:p>
+      <w:pPr>
+        <w:pStyle w:val="Titolo3"/>
+      </w:pPr>
+      <w:bookmarkStart w:id="6" w:name="_Toc57111012"/>
+      <w:r>
+        <w:t>Caratteristiche</w:t>
+      </w:r>
+      <w:bookmarkEnd w:id="6"/>
+    </w:p>
+    <w:p>
+      <w:pPr>
+        <w:pStyle w:val="Paragrafoelenco"/>
+        <w:numPr>
+          <w:ilvl w:val="0"/>
+          <w:numId w:val="2"/>
+        </w:numPr>
+      </w:pPr>
+      <w:r>
+        <w:t>I medici possono essere interni ed avere diritto ad una percentuale degli incassi</w:t>
+      </w:r>
+      <w:r>
+        <w:t>.</w:t>
+      </w:r>
+    </w:p>
+    <w:p>
+      <w:pPr>
+        <w:pStyle w:val="Paragrafoelenco"/>
+        <w:numPr>
+          <w:ilvl w:val="0"/>
+          <w:numId w:val="2"/>
+        </w:numPr>
+      </w:pPr>
+      <w:r>
+        <w:t>I medici possono essere esterni ed avere una tariffa oraria</w:t>
+      </w:r>
+      <w:r>
+        <w:t>.</w:t>
+      </w:r>
+    </w:p>
+    <w:p>
+      <w:pPr>
+        <w:pStyle w:val="Paragrafoelenco"/>
+        <w:numPr>
+          <w:ilvl w:val="0"/>
+          <w:numId w:val="2"/>
+        </w:numPr>
+      </w:pPr>
+      <w:r>
+        <w:t>I medici possono avere una o più specializzazioni</w:t>
+      </w:r>
+      <w:r>
+        <w:t>.</w:t>
+      </w:r>
+    </w:p>
+    <w:p>
+      <w:pPr>
+        <w:pStyle w:val="Paragrafoelenco"/>
+        <w:numPr>
+          <w:ilvl w:val="0"/>
+          <w:numId w:val="2"/>
+        </w:numPr>
+      </w:pPr>
+      <w:r>
+        <w:t xml:space="preserve">I medici si occupano di appuntamenti e sedute. </w:t>
+      </w:r>
+      <w:r>
+        <w:t>Un medico non può occuparsi di più appuntamenti o sedute contemporaneamente</w:t>
+      </w:r>
+      <w:r>
+        <w:t>.</w:t>
+      </w:r>
+    </w:p>
+    <w:p>
+      <w:pPr>
+        <w:pStyle w:val="Paragrafoelenco"/>
+        <w:numPr>
+          <w:ilvl w:val="0"/>
+          <w:numId w:val="2"/>
+        </w:numPr>
+      </w:pPr>
+      <w:r>
+        <w:t>I membri del personale ausiliario possono essere amministrativi</w:t>
+      </w:r>
+      <w:r>
+        <w:t>.</w:t>
+      </w:r>
+    </w:p>
+    <w:p>
+      <w:pPr>
+        <w:pStyle w:val="Paragrafoelenco"/>
+        <w:numPr>
+          <w:ilvl w:val="0"/>
+          <w:numId w:val="2"/>
+        </w:numPr>
+      </w:pPr>
+      <w:r>
+        <w:t>I membri del personale ausiliario possono essere assistenti medici</w:t>
+      </w:r>
+      <w:r>
+        <w:t>.</w:t>
+      </w:r>
+    </w:p>
+    <w:p>
+      <w:pPr>
+        <w:pStyle w:val="Paragrafoelenco"/>
+        <w:numPr>
+          <w:ilvl w:val="0"/>
+          <w:numId w:val="2"/>
+        </w:numPr>
+      </w:pPr>
+      <w:r>
+        <w:t>I membri del personale possono essere sia amministrativi che assistenti medici</w:t>
+      </w:r>
+      <w:r>
+        <w:t>.</w:t>
+      </w:r>
+    </w:p>
+    <w:p>
+      <w:pPr>
+        <w:pStyle w:val="Paragrafoelenco"/>
+        <w:numPr>
+          <w:ilvl w:val="0"/>
+          <w:numId w:val="2"/>
+        </w:numPr>
+      </w:pPr>
+      <w:r>
+        <w:t>Gli assistenti medici possono seguire nessuno o più corsi di aggiornamento</w:t>
+      </w:r>
+      <w:r>
+        <w:t>.</w:t>
+      </w:r>
+    </w:p>
+    <w:p>
+      <w:pPr>
+        <w:pStyle w:val="Paragrafoelenco"/>
+        <w:numPr>
+          <w:ilvl w:val="0"/>
+          <w:numId w:val="2"/>
+        </w:numPr>
+      </w:pPr>
+      <w:r>
+        <w:t xml:space="preserve">I membri del personale ausiliario </w:t>
+      </w:r>
+      <w:r>
+        <w:t xml:space="preserve">si occupano di sedute e appuntamenti. Un membro del personale ausiliario non può </w:t>
+      </w:r>
+      <w:r>
+        <w:t xml:space="preserve">occuparsi </w:t>
+      </w:r>
+      <w:r>
+        <w:t>di più appuntamenti o sedute contemporaneamente</w:t>
+      </w:r>
+      <w:r>
+        <w:t>.</w:t>
+      </w:r>
+    </w:p>
+    <w:p>
+      <w:pPr>
+        <w:pStyle w:val="Paragrafoelenco"/>
+        <w:numPr>
+          <w:ilvl w:val="0"/>
+          <w:numId w:val="2"/>
+        </w:numPr>
+      </w:pPr>
+      <w:r>
+        <w:t>Lo storico mantiene per ogni mese il numero di ore ordinarie e straordinarie dei medici e dei membri del personale ausiliario.</w:t>
+      </w:r>
+    </w:p>
+    <w:p>
+      <w:pPr>
+        <w:pStyle w:val="Paragrafoelenco"/>
+        <w:numPr>
+          <w:ilvl w:val="0"/>
+          <w:numId w:val="2"/>
+        </w:numPr>
+      </w:pPr>
+      <w:r>
+        <w:t>I pazienti possono essere occasionali e sottoporsi ad una o più sedute per problemi urgenti.</w:t>
+      </w:r>
+    </w:p>
+    <w:p>
+      <w:pPr>
+        <w:pStyle w:val="Paragrafoelenco"/>
+        <w:numPr>
+          <w:ilvl w:val="0"/>
+          <w:numId w:val="2"/>
+        </w:numPr>
+      </w:pPr>
+      <w:r>
+        <w:t>I pazienti possono essere regolari e sottoporsi ad una o più terapie prolungate.</w:t>
+      </w:r>
+    </w:p>
+    <w:p>
+      <w:pPr>
+        <w:pStyle w:val="Paragrafoelenco"/>
+        <w:numPr>
+          <w:ilvl w:val="0"/>
+          <w:numId w:val="2"/>
+        </w:numPr>
+      </w:pPr>
+      <w:r>
+        <w:t>I pazienti possono essere sia regolari che occasionali se si sottopongono ad almeno una terapia prolungata e si presentano per almeno un problema urgente.</w:t>
+      </w:r>
+    </w:p>
+    <w:p>
+      <w:pPr>
+        <w:pStyle w:val="Paragrafoelenco"/>
+        <w:numPr>
+          <w:ilvl w:val="0"/>
+          <w:numId w:val="2"/>
+        </w:numPr>
+      </w:pPr>
+      <w:r>
+        <w:t>Un paziente non può sottoporsi a più di una seduta o di un appuntamento contemporaneamente.</w:t>
+      </w:r>
+    </w:p>
+    <w:p>
+      <w:pPr>
+        <w:pStyle w:val="Paragrafoelenco"/>
+        <w:numPr>
+          <w:ilvl w:val="0"/>
+          <w:numId w:val="2"/>
+        </w:numPr>
+      </w:pPr>
+      <w:r>
+        <w:t>Sedute ed appuntamenti si svolgono in un ambulatorio. Lo stesso ambulatorio può ospitare più sedute ed appuntamenti contemporaneamente.</w:t>
+      </w:r>
+    </w:p>
+    <w:p/>
+    <w:p>
+      <w:pPr>
+        <w:pStyle w:val="Titolo1"/>
+      </w:pPr>
+      <w:bookmarkStart w:id="7" w:name="_Toc57111013"/>
       <w:r>
         <w:t>Glossario</w:t>
       </w:r>
+      <w:bookmarkEnd w:id="7"/>
     </w:p>
     <w:p>
       <w:pPr>
@@ -436,6 +1990,30 @@
         </w:numPr>
       </w:pPr>
       <w:r>
+        <w:t>Medico interno: Medico comproprietario dello studio medico.</w:t>
+      </w:r>
+    </w:p>
+    <w:p>
+      <w:pPr>
+        <w:pStyle w:val="Paragrafoelenco"/>
+        <w:numPr>
+          <w:ilvl w:val="0"/>
+          <w:numId w:val="2"/>
+        </w:numPr>
+      </w:pPr>
+      <w:r>
+        <w:t>Medico esterno: Medico non comproprietario dello studio medico.</w:t>
+      </w:r>
+    </w:p>
+    <w:p>
+      <w:pPr>
+        <w:pStyle w:val="Paragrafoelenco"/>
+        <w:numPr>
+          <w:ilvl w:val="0"/>
+          <w:numId w:val="2"/>
+        </w:numPr>
+      </w:pPr>
+      <w:r>
         <w:t>Codice-medico: Codice che identifica univocamente un medico.</w:t>
       </w:r>
     </w:p>
@@ -448,7 +2026,14 @@
         </w:numPr>
       </w:pPr>
       <w:r>
-        <w:t>Membro del personale ausiliario: Ogni membro può essere assistente medico, oppure amministrativo.</w:t>
+        <w:lastRenderedPageBreak/>
+        <w:t>Membro del personale ausiliario: Ogni membro può essere assistente medico, oppure amministrativo</w:t>
+      </w:r>
+      <w:r>
+        <w:t>, può anche essere entrambe le cose</w:t>
+      </w:r>
+      <w:r>
+        <w:t>.</w:t>
       </w:r>
     </w:p>
     <w:p>
@@ -472,6 +2057,45 @@
         </w:numPr>
       </w:pPr>
       <w:r>
+        <w:t>Paziente: cliente dello studio medico.</w:t>
+      </w:r>
+    </w:p>
+    <w:p>
+      <w:pPr>
+        <w:pStyle w:val="Paragrafoelenco"/>
+        <w:numPr>
+          <w:ilvl w:val="0"/>
+          <w:numId w:val="2"/>
+        </w:numPr>
+      </w:pPr>
+      <w:r>
+        <w:t>Paziente</w:t>
+      </w:r>
+      <w:r>
+        <w:t xml:space="preserve"> regolare: Paziente che si sottopone ad almeno una terapia prolungata.</w:t>
+      </w:r>
+    </w:p>
+    <w:p>
+      <w:pPr>
+        <w:pStyle w:val="Paragrafoelenco"/>
+        <w:numPr>
+          <w:ilvl w:val="0"/>
+          <w:numId w:val="2"/>
+        </w:numPr>
+      </w:pPr>
+      <w:r>
+        <w:t>Paziente occasionale: Paziente che si sottopone ad almeno una seduta per un problema urgente.</w:t>
+      </w:r>
+    </w:p>
+    <w:p>
+      <w:pPr>
+        <w:pStyle w:val="Paragrafoelenco"/>
+        <w:numPr>
+          <w:ilvl w:val="0"/>
+          <w:numId w:val="2"/>
+        </w:numPr>
+      </w:pPr>
+      <w:r>
         <w:t>Specializzazione:</w:t>
       </w:r>
       <w:r>
@@ -544,7 +2168,6 @@
         </w:numPr>
       </w:pPr>
       <w:r>
-        <w:lastRenderedPageBreak/>
         <w:t>Denominazione: Titolo di un corso di aggiornamento</w:t>
       </w:r>
     </w:p>
@@ -569,7 +2192,49 @@
         </w:numPr>
       </w:pPr>
       <w:r>
-        <w:t>Seduta: Visita a cui si sottopone il paziente.</w:t>
+        <w:t>Terapia prolungata: Trattamento prolungato a cui si sottopone il paziente</w:t>
+      </w:r>
+    </w:p>
+    <w:p>
+      <w:pPr>
+        <w:pStyle w:val="Paragrafoelenco"/>
+        <w:numPr>
+          <w:ilvl w:val="0"/>
+          <w:numId w:val="2"/>
+        </w:numPr>
+      </w:pPr>
+      <w:r>
+        <w:t>Seduta: Visita</w:t>
+      </w:r>
+      <w:r>
+        <w:t xml:space="preserve"> occasionale</w:t>
+      </w:r>
+      <w:r>
+        <w:t xml:space="preserve"> a cui si sottopone il paziente</w:t>
+      </w:r>
+      <w:r>
+        <w:t xml:space="preserve"> per motivi urgenti</w:t>
+      </w:r>
+      <w:r>
+        <w:t>.</w:t>
+      </w:r>
+      <w:r>
+        <w:t xml:space="preserve"> La singola seduta deve risolvere il problema, altrimenti sarebbe parte di una terapia prolungata.</w:t>
+      </w:r>
+    </w:p>
+    <w:p>
+      <w:pPr>
+        <w:pStyle w:val="Paragrafoelenco"/>
+        <w:numPr>
+          <w:ilvl w:val="0"/>
+          <w:numId w:val="2"/>
+        </w:numPr>
+      </w:pPr>
+      <w:r>
+        <w:t>Appuntamento: Visita periodica a cui si sottopone il paziente come parte di una terapia prolungata</w:t>
+      </w:r>
+      <w:r>
+        <w:t>. Quando ci si presenta ad un appuntamento viene comunicato un ambulatorio ed assegnati i membri del personale ausiliario ed i medici che si occuperanno della visita.</w:t>
       </w:r>
     </w:p>
     <w:sectPr>
@@ -1058,6 +2723,7 @@
     <w:lsdException w:name="HTML Sample" w:semiHidden="1" w:unhideWhenUsed="1"/>
     <w:lsdException w:name="HTML Typewriter" w:semiHidden="1" w:unhideWhenUsed="1"/>
     <w:lsdException w:name="HTML Variable" w:semiHidden="1" w:unhideWhenUsed="1"/>
+    <w:lsdException w:name="Normal Table" w:semiHidden="1" w:unhideWhenUsed="1"/>
     <w:lsdException w:name="annotation subject" w:semiHidden="1" w:unhideWhenUsed="1"/>
     <w:lsdException w:name="No List" w:semiHidden="1" w:unhideWhenUsed="1"/>
     <w:lsdException w:name="Outline List 1" w:semiHidden="1" w:unhideWhenUsed="1"/>
@@ -1104,8 +2770,10 @@
     <w:lsdException w:name="Table Subtle 2" w:semiHidden="1" w:unhideWhenUsed="1"/>
     <w:lsdException w:name="Table Web 1" w:semiHidden="1" w:unhideWhenUsed="1"/>
     <w:lsdException w:name="Table Web 2" w:semiHidden="1" w:unhideWhenUsed="1"/>
+    <w:lsdException w:name="Table Web 3" w:semiHidden="1" w:unhideWhenUsed="1"/>
     <w:lsdException w:name="Balloon Text" w:semiHidden="1" w:unhideWhenUsed="1"/>
     <w:lsdException w:name="Table Grid" w:uiPriority="39"/>
+    <w:lsdException w:name="Table Theme" w:semiHidden="1" w:unhideWhenUsed="1"/>
     <w:lsdException w:name="Placeholder Text" w:semiHidden="1"/>
     <w:lsdException w:name="No Spacing" w:uiPriority="1" w:qFormat="1"/>
     <w:lsdException w:name="Light Shading" w:uiPriority="60"/>
@@ -1383,6 +3051,27 @@
       <w:szCs w:val="26"/>
     </w:rPr>
   </w:style>
+  <w:style w:type="paragraph" w:styleId="Titolo3">
+    <w:name w:val="heading 3"/>
+    <w:basedOn w:val="Normale"/>
+    <w:next w:val="Normale"/>
+    <w:link w:val="Titolo3Carattere"/>
+    <w:uiPriority w:val="9"/>
+    <w:unhideWhenUsed/>
+    <w:qFormat/>
+    <w:rsid w:val="00DC18AD"/>
+    <w:pPr>
+      <w:keepNext/>
+      <w:keepLines/>
+      <w:spacing w:before="40"/>
+      <w:outlineLvl w:val="2"/>
+    </w:pPr>
+    <w:rPr>
+      <w:rFonts w:asciiTheme="majorHAnsi" w:eastAsiaTheme="majorEastAsia" w:hAnsiTheme="majorHAnsi" w:cstheme="majorBidi"/>
+      <w:color w:val="1F3763" w:themeColor="accent1" w:themeShade="7F"/>
+      <w:szCs w:val="24"/>
+    </w:rPr>
+  </w:style>
   <w:style w:type="character" w:default="1" w:styleId="Carpredefinitoparagrafo">
     <w:name w:val="Default Paragraph Font"/>
     <w:uiPriority w:val="1"/>
@@ -1480,6 +3169,84 @@
       <w:color w:val="2F5496" w:themeColor="accent1" w:themeShade="BF"/>
       <w:sz w:val="32"/>
       <w:szCs w:val="32"/>
+    </w:rPr>
+  </w:style>
+  <w:style w:type="character" w:customStyle="1" w:styleId="Titolo3Carattere">
+    <w:name w:val="Titolo 3 Carattere"/>
+    <w:basedOn w:val="Carpredefinitoparagrafo"/>
+    <w:link w:val="Titolo3"/>
+    <w:uiPriority w:val="9"/>
+    <w:rsid w:val="00DC18AD"/>
+    <w:rPr>
+      <w:rFonts w:asciiTheme="majorHAnsi" w:eastAsiaTheme="majorEastAsia" w:hAnsiTheme="majorHAnsi" w:cstheme="majorBidi"/>
+      <w:color w:val="1F3763" w:themeColor="accent1" w:themeShade="7F"/>
+      <w:sz w:val="24"/>
+      <w:szCs w:val="24"/>
+    </w:rPr>
+  </w:style>
+  <w:style w:type="paragraph" w:styleId="Titolosommario">
+    <w:name w:val="TOC Heading"/>
+    <w:basedOn w:val="Titolo1"/>
+    <w:next w:val="Normale"/>
+    <w:uiPriority w:val="39"/>
+    <w:unhideWhenUsed/>
+    <w:qFormat/>
+    <w:rsid w:val="006A0225"/>
+    <w:pPr>
+      <w:contextualSpacing w:val="0"/>
+      <w:outlineLvl w:val="9"/>
+    </w:pPr>
+    <w:rPr>
+      <w:lang w:eastAsia="it-IT"/>
+    </w:rPr>
+  </w:style>
+  <w:style w:type="paragraph" w:styleId="Sommario1">
+    <w:name w:val="toc 1"/>
+    <w:basedOn w:val="Normale"/>
+    <w:next w:val="Normale"/>
+    <w:autoRedefine/>
+    <w:uiPriority w:val="39"/>
+    <w:unhideWhenUsed/>
+    <w:rsid w:val="006A0225"/>
+    <w:pPr>
+      <w:spacing w:after="100"/>
+    </w:pPr>
+  </w:style>
+  <w:style w:type="paragraph" w:styleId="Sommario2">
+    <w:name w:val="toc 2"/>
+    <w:basedOn w:val="Normale"/>
+    <w:next w:val="Normale"/>
+    <w:autoRedefine/>
+    <w:uiPriority w:val="39"/>
+    <w:unhideWhenUsed/>
+    <w:rsid w:val="006A0225"/>
+    <w:pPr>
+      <w:spacing w:after="100"/>
+      <w:ind w:left="240"/>
+    </w:pPr>
+  </w:style>
+  <w:style w:type="paragraph" w:styleId="Sommario3">
+    <w:name w:val="toc 3"/>
+    <w:basedOn w:val="Normale"/>
+    <w:next w:val="Normale"/>
+    <w:autoRedefine/>
+    <w:uiPriority w:val="39"/>
+    <w:unhideWhenUsed/>
+    <w:rsid w:val="006A0225"/>
+    <w:pPr>
+      <w:spacing w:after="100"/>
+      <w:ind w:left="480"/>
+    </w:pPr>
+  </w:style>
+  <w:style w:type="character" w:styleId="Collegamentoipertestuale">
+    <w:name w:val="Hyperlink"/>
+    <w:basedOn w:val="Carpredefinitoparagrafo"/>
+    <w:uiPriority w:val="99"/>
+    <w:unhideWhenUsed/>
+    <w:rsid w:val="006A0225"/>
+    <w:rPr>
+      <w:color w:val="0563C1" w:themeColor="hyperlink"/>
+      <w:u w:val="single"/>
     </w:rPr>
   </w:style>
 </w:styles>

</xml_diff>

<commit_message>
added second iteration of spec, and third iteration of requirements
</commit_message>
<xml_diff>
--- a/Specifiche.docx
+++ b/Specifiche.docx
@@ -13,6 +13,13 @@
     <w:p/>
     <w:sdt>
       <w:sdtPr>
+        <w:rPr>
+          <w:rFonts w:ascii="Garamond" w:eastAsiaTheme="minorHAnsi" w:hAnsi="Garamond" w:cstheme="minorBidi"/>
+          <w:color w:val="auto"/>
+          <w:sz w:val="24"/>
+          <w:szCs w:val="22"/>
+          <w:lang w:eastAsia="en-US"/>
+        </w:rPr>
         <w:id w:val="-326833692"/>
         <w:docPartObj>
           <w:docPartGallery w:val="Table of Contents"/>
@@ -21,13 +28,8 @@
       </w:sdtPr>
       <w:sdtEndPr>
         <w:rPr>
-          <w:rFonts w:ascii="Garamond" w:eastAsiaTheme="minorHAnsi" w:hAnsi="Garamond" w:cstheme="minorBidi"/>
           <w:b/>
           <w:bCs/>
-          <w:color w:val="auto"/>
-          <w:sz w:val="24"/>
-          <w:szCs w:val="22"/>
-          <w:lang w:eastAsia="en-US"/>
         </w:rPr>
       </w:sdtEndPr>
       <w:sdtContent>
@@ -336,21 +338,7 @@
                 <w:rStyle w:val="Collegamentoipertestuale"/>
                 <w:noProof/>
               </w:rPr>
-              <w:t>Prima iterazione (dalla second</w:t>
-            </w:r>
-            <w:r>
-              <w:rPr>
-                <w:rStyle w:val="Collegamentoipertestuale"/>
-                <w:noProof/>
-              </w:rPr>
-              <w:t>a</w:t>
-            </w:r>
-            <w:r>
-              <w:rPr>
-                <w:rStyle w:val="Collegamentoipertestuale"/>
-                <w:noProof/>
-              </w:rPr>
-              <w:t xml:space="preserve"> iterazione dei requisiti)</w:t>
+              <w:t>Prima iterazione (dalla seconda iterazione dei requisiti)</w:t>
             </w:r>
             <w:r>
               <w:rPr>
@@ -1052,13 +1040,7 @@
         <w:t>i</w:t>
       </w:r>
       <w:r>
-        <w:t xml:space="preserve"> possono essere interni od esterni. Un medico è identificato univocamente da un </w:t>
-      </w:r>
-      <w:r>
-        <w:t>codice-medico</w:t>
-      </w:r>
-      <w:r>
-        <w:t xml:space="preserve">, ed ha un nome, un cognome, un indirizzo, un recapito telefonico, ed una o più </w:t>
+        <w:t xml:space="preserve"> possono essere interni od esterni. Un medico è identificato univocamente da un codice-medico, ed ha un nome, un cognome, un indirizzo, un recapito telefonico, ed una o più </w:t>
       </w:r>
       <w:r>
         <w:rPr>
@@ -1124,13 +1106,7 @@
         <w:t xml:space="preserve"> ausiliario</w:t>
       </w:r>
       <w:r>
-        <w:t xml:space="preserve"> è identificato univocamente da un </w:t>
-      </w:r>
-      <w:r>
-        <w:t>codice-personale</w:t>
-      </w:r>
-      <w:r>
-        <w:t xml:space="preserve">, ed ha un nome, cognome, indirizzo, recapito telefonico (uno), ed una o più </w:t>
+        <w:t xml:space="preserve"> è identificato univocamente da un codice-personale, ed ha un nome, cognome, indirizzo, recapito telefonico (uno), ed una o più </w:t>
       </w:r>
       <w:r>
         <w:t>qualifiche</w:t>
@@ -1277,19 +1253,13 @@
         </w:numPr>
       </w:pPr>
       <w:r>
-        <w:t>I pazienti regolari si sottopongono ad un</w:t>
-      </w:r>
-      <w:r>
-        <w:t>a</w:t>
+        <w:t>I pazienti regolari si sottopongono ad una</w:t>
       </w:r>
       <w:r>
         <w:t xml:space="preserve"> o più</w:t>
       </w:r>
       <w:r>
-        <w:t xml:space="preserve"> </w:t>
-      </w:r>
-      <w:r>
-        <w:t>terapi</w:t>
+        <w:t xml:space="preserve"> terapi</w:t>
       </w:r>
       <w:r>
         <w:t>e</w:t>
@@ -1304,13 +1274,7 @@
         <w:t xml:space="preserve">. </w:t>
       </w:r>
       <w:r>
-        <w:t>Un paziente regolare può essere anche occasionale per un problema urgente estraneo alla terapia</w:t>
-      </w:r>
-      <w:r>
-        <w:t xml:space="preserve"> prolungata</w:t>
-      </w:r>
-      <w:r>
-        <w:t>.</w:t>
+        <w:t>Un paziente regolare può essere anche occasionale per un problema urgente estraneo alla terapia prolungata.</w:t>
       </w:r>
     </w:p>
     <w:p>
@@ -1391,10 +1355,10 @@
         <w:t>In seguito,</w:t>
       </w:r>
       <w:r>
-        <w:t xml:space="preserve"> diventeranno appuntamenti avvenuti</w:t>
-      </w:r>
-      <w:r>
-        <w:t xml:space="preserve"> o saltati. Degli appuntamenti programmati o saltati non sono noti ambulatorio, medici e membri del personale ausiliario.</w:t>
+        <w:t xml:space="preserve"> se il paziente si presenta all’ora e alla data dell’appuntamento programmato, l’appuntamento diventerà accettato, altrimenti diventerà saltato. </w:t>
+      </w:r>
+      <w:r>
+        <w:t>Degli appuntamenti programmati o saltati non sono noti ambulatorio, medici e membri del personale ausiliario.</w:t>
       </w:r>
     </w:p>
     <w:p>
@@ -1439,7 +1403,365 @@
         <w:t>, dove ogni ambulatorio è identificato univocamente da una lettera.</w:t>
       </w:r>
     </w:p>
+    <w:p>
+      <w:pPr>
+        <w:pStyle w:val="Titolo2"/>
+      </w:pPr>
+      <w:r>
+        <w:t>Terza iterazione</w:t>
+      </w:r>
+    </w:p>
+    <w:p>
+      <w:pPr>
+        <w:pStyle w:val="Paragrafoelenco"/>
+        <w:numPr>
+          <w:ilvl w:val="0"/>
+          <w:numId w:val="2"/>
+        </w:numPr>
+      </w:pPr>
+      <w:r>
+        <w:t xml:space="preserve">I </w:t>
+      </w:r>
+      <w:r>
+        <w:rPr>
+          <w:highlight w:val="yellow"/>
+        </w:rPr>
+        <w:t>medic</w:t>
+      </w:r>
+      <w:r>
+        <w:rPr>
+          <w:highlight w:val="yellow"/>
+        </w:rPr>
+        <w:t>i</w:t>
+      </w:r>
+      <w:r>
+        <w:t xml:space="preserve"> possono essere interni od esterni. Un medico è identificato univocamente da un codice-medico, ed ha un nome, un cognome, un indirizzo, un recapito telefonico, ed una o più </w:t>
+      </w:r>
+      <w:r>
+        <w:rPr>
+          <w:highlight w:val="yellow"/>
+        </w:rPr>
+        <w:t>specializzazioni</w:t>
+      </w:r>
+      <w:r>
+        <w:t>.</w:t>
+      </w:r>
+    </w:p>
+    <w:p>
+      <w:pPr>
+        <w:pStyle w:val="Paragrafoelenco"/>
+        <w:numPr>
+          <w:ilvl w:val="1"/>
+          <w:numId w:val="2"/>
+        </w:numPr>
+      </w:pPr>
+      <w:r>
+        <w:t xml:space="preserve">I medici interni sono </w:t>
+      </w:r>
+      <w:r>
+        <w:t>comproprietari</w:t>
+      </w:r>
+      <w:r>
+        <w:t xml:space="preserve"> ed hanno diritto su una percentuale degli incassi</w:t>
+      </w:r>
+    </w:p>
+    <w:p>
+      <w:pPr>
+        <w:pStyle w:val="Paragrafoelenco"/>
+        <w:numPr>
+          <w:ilvl w:val="1"/>
+          <w:numId w:val="2"/>
+        </w:numPr>
+      </w:pPr>
+      <w:r>
+        <w:t>I medici esterni hanno una tariffa oraria</w:t>
+      </w:r>
+    </w:p>
+    <w:p>
+      <w:pPr>
+        <w:pStyle w:val="Paragrafoelenco"/>
+        <w:numPr>
+          <w:ilvl w:val="0"/>
+          <w:numId w:val="2"/>
+        </w:numPr>
+      </w:pPr>
+      <w:r>
+        <w:t xml:space="preserve">Ogni </w:t>
+      </w:r>
+      <w:r>
+        <w:rPr>
+          <w:highlight w:val="yellow"/>
+        </w:rPr>
+        <w:t>membro del personale ausiliario</w:t>
+      </w:r>
+      <w:r>
+        <w:t xml:space="preserve"> è identificato univocamente da un codice-personale, ed ha un nome, cognome, indirizzo, recapito telefonico (uno), ed una o più </w:t>
+      </w:r>
+      <w:r>
+        <w:t>qualifiche</w:t>
+      </w:r>
+      <w:r>
+        <w:t>.</w:t>
+      </w:r>
+    </w:p>
+    <w:p>
+      <w:pPr>
+        <w:pStyle w:val="Paragrafoelenco"/>
+        <w:numPr>
+          <w:ilvl w:val="1"/>
+          <w:numId w:val="2"/>
+        </w:numPr>
+      </w:pPr>
+      <w:r>
+        <w:t xml:space="preserve">Gli assistenti medici possono seguire dei </w:t>
+      </w:r>
+      <w:r>
+        <w:t>corsi di aggiornamento</w:t>
+      </w:r>
+      <w:r>
+        <w:t>.</w:t>
+      </w:r>
+    </w:p>
+    <w:p>
+      <w:pPr>
+        <w:pStyle w:val="Paragrafoelenco"/>
+        <w:numPr>
+          <w:ilvl w:val="1"/>
+          <w:numId w:val="2"/>
+        </w:numPr>
+      </w:pPr>
+      <w:r>
+        <w:t>Amministrativi.</w:t>
+      </w:r>
+    </w:p>
+    <w:p>
+      <w:pPr>
+        <w:pStyle w:val="Paragrafoelenco"/>
+        <w:numPr>
+          <w:ilvl w:val="0"/>
+          <w:numId w:val="2"/>
+        </w:numPr>
+      </w:pPr>
+      <w:r>
+        <w:lastRenderedPageBreak/>
+        <w:t xml:space="preserve">Ogni </w:t>
+      </w:r>
+      <w:r>
+        <w:rPr>
+          <w:highlight w:val="yellow"/>
+        </w:rPr>
+        <w:t>corso di aggiornamento</w:t>
+      </w:r>
+      <w:r>
+        <w:t xml:space="preserve"> è identificato univocamente dalla </w:t>
+      </w:r>
+      <w:r>
+        <w:t>denominazione</w:t>
+      </w:r>
+      <w:r>
+        <w:t>, dal luogo dove si svolge, dalla data in cui si svolge. Due o più corsi di aggiornamento con la stessa denominazione non possono svolgersi nello stesso luogo alla stessa data.</w:t>
+      </w:r>
+    </w:p>
+    <w:p>
+      <w:pPr>
+        <w:pStyle w:val="Paragrafoelenco"/>
+        <w:numPr>
+          <w:ilvl w:val="0"/>
+          <w:numId w:val="2"/>
+        </w:numPr>
+      </w:pPr>
+      <w:r>
+        <w:t xml:space="preserve">Ogni mese viene memorizzato </w:t>
+      </w:r>
+      <w:r>
+        <w:rPr>
+          <w:highlight w:val="yellow"/>
+        </w:rPr>
+        <w:t>uno storico delle ore lavorative</w:t>
+      </w:r>
+      <w:r>
+        <w:t xml:space="preserve"> ordinarie e straordinarie dei medici e dei membri del personale ausiliario.</w:t>
+      </w:r>
+    </w:p>
+    <w:p>
+      <w:pPr>
+        <w:pStyle w:val="Paragrafoelenco"/>
+        <w:numPr>
+          <w:ilvl w:val="0"/>
+          <w:numId w:val="2"/>
+        </w:numPr>
+      </w:pPr>
+      <w:r>
+        <w:t xml:space="preserve">I </w:t>
+      </w:r>
+      <w:r>
+        <w:rPr>
+          <w:highlight w:val="yellow"/>
+        </w:rPr>
+        <w:t>pazienti</w:t>
+      </w:r>
+      <w:r>
+        <w:t xml:space="preserve"> possono essere regolari od occasionali. Un paziente è identificato univocamente dal codice fiscale, ed ha un nome, un cognome, un indirizzo, un recapito telefonico, ed una data di nascita.</w:t>
+      </w:r>
+    </w:p>
+    <w:p>
+      <w:pPr>
+        <w:pStyle w:val="Paragrafoelenco"/>
+        <w:numPr>
+          <w:ilvl w:val="1"/>
+          <w:numId w:val="2"/>
+        </w:numPr>
+      </w:pPr>
+      <w:r>
+        <w:t xml:space="preserve">I pazienti occasionali si presentano allo studio per un </w:t>
+      </w:r>
+      <w:r>
+        <w:t>problema urgente</w:t>
+      </w:r>
+      <w:r>
+        <w:t xml:space="preserve"> da risolvere in una </w:t>
+      </w:r>
+      <w:r>
+        <w:t>seduta</w:t>
+      </w:r>
+      <w:r>
+        <w:t>.</w:t>
+      </w:r>
+    </w:p>
+    <w:p>
+      <w:pPr>
+        <w:pStyle w:val="Paragrafoelenco"/>
+        <w:numPr>
+          <w:ilvl w:val="1"/>
+          <w:numId w:val="2"/>
+        </w:numPr>
+      </w:pPr>
+      <w:r>
+        <w:t>I pazienti regolari si sottopongono ad una o più terapie prolungate. Un paziente regolare può essere anche occasionale per un problema urgente estraneo alla terapia prolungata.</w:t>
+      </w:r>
+    </w:p>
+    <w:p>
+      <w:pPr>
+        <w:pStyle w:val="Paragrafoelenco"/>
+        <w:numPr>
+          <w:ilvl w:val="0"/>
+          <w:numId w:val="2"/>
+        </w:numPr>
+      </w:pPr>
+      <w:r>
+        <w:t xml:space="preserve">Ogni </w:t>
+      </w:r>
+      <w:r>
+        <w:rPr>
+          <w:highlight w:val="yellow"/>
+        </w:rPr>
+        <w:t>seduta</w:t>
+      </w:r>
+      <w:r>
+        <w:t xml:space="preserve"> è caratterizzata da le persone coinvolte (un paziente, uno o più medici, uno o più membri del personale ausiliario), dalla data, l’ora, e l’ambulatorio in cui si svolge la seduta.</w:t>
+      </w:r>
+    </w:p>
+    <w:p>
+      <w:pPr>
+        <w:pStyle w:val="Paragrafoelenco"/>
+        <w:numPr>
+          <w:ilvl w:val="0"/>
+          <w:numId w:val="2"/>
+        </w:numPr>
+      </w:pPr>
+      <w:r>
+        <w:t xml:space="preserve">Ogni </w:t>
+      </w:r>
+      <w:r>
+        <w:rPr>
+          <w:highlight w:val="yellow"/>
+        </w:rPr>
+        <w:t>terapia prolungata</w:t>
+      </w:r>
+      <w:r>
+        <w:t xml:space="preserve"> è caratterizzata dal paziente</w:t>
+      </w:r>
+      <w:r>
+        <w:t>,</w:t>
+      </w:r>
+      <w:r>
+        <w:t xml:space="preserve"> da uno specifico tipo di medico</w:t>
+      </w:r>
+      <w:r>
+        <w:t xml:space="preserve"> e da una data di fine</w:t>
+      </w:r>
+      <w:r>
+        <w:t>.</w:t>
+      </w:r>
+      <w:r>
+        <w:t xml:space="preserve"> Una terapia prolungata può essere aperta o chiusa, inizialmente è aperta e quando termina diventa chiusa.</w:t>
+      </w:r>
+      <w:r>
+        <w:t xml:space="preserve"> Ad un paziente in </w:t>
+      </w:r>
+      <w:r>
+        <w:t>terapia prolungata</w:t>
+      </w:r>
+      <w:r>
+        <w:t xml:space="preserve"> possono essere associati uno o più appuntamenti.</w:t>
+      </w:r>
+    </w:p>
+    <w:p>
+      <w:pPr>
+        <w:pStyle w:val="Paragrafoelenco"/>
+        <w:numPr>
+          <w:ilvl w:val="1"/>
+          <w:numId w:val="2"/>
+        </w:numPr>
+      </w:pPr>
+      <w:r>
+        <w:t>Gli appuntamenti possono essere programmati. In seguito, se il paziente si presenta all’ora e alla data dell’appuntamento programmato, l’appuntamento diventerà accettato, altrimenti diventerà saltato. Degli appuntamenti programmati o saltati non sono noti ambulatorio, medici e membri del personale ausiliario.</w:t>
+      </w:r>
+    </w:p>
+    <w:p>
+      <w:pPr>
+        <w:pStyle w:val="Paragrafoelenco"/>
+        <w:numPr>
+          <w:ilvl w:val="0"/>
+          <w:numId w:val="2"/>
+        </w:numPr>
+      </w:pPr>
+      <w:r>
+        <w:t xml:space="preserve">Ogni </w:t>
+      </w:r>
+      <w:r>
+        <w:rPr>
+          <w:highlight w:val="yellow"/>
+        </w:rPr>
+        <w:t>appuntamento</w:t>
+      </w:r>
+      <w:r>
+        <w:t xml:space="preserve"> è caratterizzato dal paziente, dai medici e dai membri del personale ausiliario coinvolti, dalla data, l’ora e l’ambulatorio in cui si svolge.</w:t>
+      </w:r>
+    </w:p>
+    <w:p>
+      <w:pPr>
+        <w:pStyle w:val="Paragrafoelenco"/>
+        <w:numPr>
+          <w:ilvl w:val="0"/>
+          <w:numId w:val="2"/>
+        </w:numPr>
+      </w:pPr>
+      <w:r>
+        <w:t xml:space="preserve">Lo studio medico dispone di un certo numero di </w:t>
+      </w:r>
+      <w:r>
+        <w:rPr>
+          <w:highlight w:val="yellow"/>
+        </w:rPr>
+        <w:t>ambulatori</w:t>
+      </w:r>
+      <w:r>
+        <w:t>, dove ogni ambulatorio è identificato univocamente da una lettera.</w:t>
+      </w:r>
+    </w:p>
     <w:p/>
+    <w:p/>
     <w:p>
       <w:pPr>
         <w:pStyle w:val="Titolo1"/>
@@ -1542,8 +1864,116 @@
         </w:numPr>
       </w:pPr>
       <w:r>
+        <w:t>Identificati univocamente dal codice-personale</w:t>
+      </w:r>
+    </w:p>
+    <w:p>
+      <w:pPr>
+        <w:pStyle w:val="Paragrafoelenco"/>
+        <w:numPr>
+          <w:ilvl w:val="1"/>
+          <w:numId w:val="2"/>
+        </w:numPr>
+      </w:pPr>
+      <w:r>
+        <w:t>Nome, Cognome, Indirizzo, Recapito telefonico</w:t>
+      </w:r>
+    </w:p>
+    <w:p>
+      <w:pPr>
+        <w:pStyle w:val="Paragrafoelenco"/>
+        <w:numPr>
+          <w:ilvl w:val="0"/>
+          <w:numId w:val="2"/>
+        </w:numPr>
+      </w:pPr>
+      <w:r>
+        <w:t>Qualifiche</w:t>
+      </w:r>
+    </w:p>
+    <w:p>
+      <w:pPr>
+        <w:pStyle w:val="Paragrafoelenco"/>
+        <w:numPr>
+          <w:ilvl w:val="0"/>
+          <w:numId w:val="2"/>
+        </w:numPr>
+      </w:pPr>
+      <w:r>
+        <w:t>Corsi di aggiornamento</w:t>
+      </w:r>
+    </w:p>
+    <w:p>
+      <w:pPr>
+        <w:pStyle w:val="Paragrafoelenco"/>
+        <w:numPr>
+          <w:ilvl w:val="1"/>
+          <w:numId w:val="2"/>
+        </w:numPr>
+      </w:pPr>
+      <w:r>
+        <w:t>Identificato univocamente dalla denominazione, dal luogo, dalla data</w:t>
+      </w:r>
+    </w:p>
+    <w:p>
+      <w:pPr>
+        <w:pStyle w:val="Paragrafoelenco"/>
+        <w:numPr>
+          <w:ilvl w:val="0"/>
+          <w:numId w:val="2"/>
+        </w:numPr>
+      </w:pPr>
+      <w:r>
+        <w:t>Storico delle ore lavorative</w:t>
+      </w:r>
+    </w:p>
+    <w:p>
+      <w:pPr>
+        <w:pStyle w:val="Paragrafoelenco"/>
+        <w:numPr>
+          <w:ilvl w:val="0"/>
+          <w:numId w:val="2"/>
+        </w:numPr>
+      </w:pPr>
+      <w:r>
+        <w:t>Pazienti</w:t>
+      </w:r>
+    </w:p>
+    <w:p>
+      <w:pPr>
+        <w:pStyle w:val="Paragrafoelenco"/>
+        <w:numPr>
+          <w:ilvl w:val="1"/>
+          <w:numId w:val="2"/>
+        </w:numPr>
+      </w:pPr>
+      <w:r>
+        <w:t>Identificati univocamente dal codice fiscale</w:t>
+      </w:r>
+    </w:p>
+    <w:p>
+      <w:pPr>
+        <w:pStyle w:val="Paragrafoelenco"/>
+        <w:numPr>
+          <w:ilvl w:val="1"/>
+          <w:numId w:val="2"/>
+        </w:numPr>
+      </w:pPr>
+      <w:r>
+        <w:t>Nome, Cognome, Indirizzo, Recapito telefonico, Data di nascita</w:t>
+      </w:r>
+    </w:p>
+    <w:p>
+      <w:pPr>
+        <w:pStyle w:val="Paragrafoelenco"/>
+        <w:numPr>
+          <w:ilvl w:val="0"/>
+          <w:numId w:val="2"/>
+        </w:numPr>
+      </w:pPr>
+      <w:r>
         <w:lastRenderedPageBreak/>
-        <w:t>Identificati univocamente dal codice-personale</w:t>
+        <w:t>Sedute</w:t>
       </w:r>
     </w:p>
     <w:p>
@@ -1555,31 +1985,19 @@
         </w:numPr>
       </w:pPr>
       <w:r>
-        <w:t>Nome, Cognome, Indirizzo, Recapito telefonico</w:t>
-      </w:r>
-    </w:p>
-    <w:p>
-      <w:pPr>
-        <w:pStyle w:val="Paragrafoelenco"/>
-        <w:numPr>
-          <w:ilvl w:val="0"/>
-          <w:numId w:val="2"/>
-        </w:numPr>
-      </w:pPr>
-      <w:r>
-        <w:t>Qualifiche</w:t>
-      </w:r>
-    </w:p>
-    <w:p>
-      <w:pPr>
-        <w:pStyle w:val="Paragrafoelenco"/>
-        <w:numPr>
-          <w:ilvl w:val="0"/>
-          <w:numId w:val="2"/>
-        </w:numPr>
-      </w:pPr>
-      <w:r>
-        <w:t>Corsi di aggiornamento</w:t>
+        <w:t>Paziente, Medici, Membri del personale ausiliario, Data, Ora, Ambulatorio</w:t>
+      </w:r>
+    </w:p>
+    <w:p>
+      <w:pPr>
+        <w:pStyle w:val="Paragrafoelenco"/>
+        <w:numPr>
+          <w:ilvl w:val="0"/>
+          <w:numId w:val="2"/>
+        </w:numPr>
+      </w:pPr>
+      <w:r>
+        <w:t>Terapie prolungate</w:t>
       </w:r>
     </w:p>
     <w:p>
@@ -1591,31 +2009,19 @@
         </w:numPr>
       </w:pPr>
       <w:r>
-        <w:t>Identificato univocamente dalla denominazione, dal luogo, dalla data</w:t>
-      </w:r>
-    </w:p>
-    <w:p>
-      <w:pPr>
-        <w:pStyle w:val="Paragrafoelenco"/>
-        <w:numPr>
-          <w:ilvl w:val="0"/>
-          <w:numId w:val="2"/>
-        </w:numPr>
-      </w:pPr>
-      <w:r>
-        <w:t>Storico delle ore lavorative</w:t>
-      </w:r>
-    </w:p>
-    <w:p>
-      <w:pPr>
-        <w:pStyle w:val="Paragrafoelenco"/>
-        <w:numPr>
-          <w:ilvl w:val="0"/>
-          <w:numId w:val="2"/>
-        </w:numPr>
-      </w:pPr>
-      <w:r>
-        <w:t>Pazienti</w:t>
+        <w:t>Paziente, Tipo di medico</w:t>
+      </w:r>
+    </w:p>
+    <w:p>
+      <w:pPr>
+        <w:pStyle w:val="Paragrafoelenco"/>
+        <w:numPr>
+          <w:ilvl w:val="0"/>
+          <w:numId w:val="2"/>
+        </w:numPr>
+      </w:pPr>
+      <w:r>
+        <w:t>Appuntamenti</w:t>
       </w:r>
     </w:p>
     <w:p>
@@ -1627,7 +2033,619 @@
         </w:numPr>
       </w:pPr>
       <w:r>
-        <w:t>Identificati univocamente dal codice fiscale</w:t>
+        <w:t>Paziente, Medici, Membri del personale ausiliario, Data, Ora, Ambulatorio</w:t>
+      </w:r>
+    </w:p>
+    <w:p>
+      <w:pPr>
+        <w:pStyle w:val="Paragrafoelenco"/>
+        <w:numPr>
+          <w:ilvl w:val="0"/>
+          <w:numId w:val="2"/>
+        </w:numPr>
+      </w:pPr>
+      <w:r>
+        <w:t>Ambulatori</w:t>
+      </w:r>
+    </w:p>
+    <w:p>
+      <w:pPr>
+        <w:pStyle w:val="Titolo3"/>
+      </w:pPr>
+      <w:bookmarkStart w:id="6" w:name="_Toc57111012"/>
+      <w:r>
+        <w:t>Caratteristiche</w:t>
+      </w:r>
+      <w:bookmarkEnd w:id="6"/>
+    </w:p>
+    <w:p>
+      <w:pPr>
+        <w:pStyle w:val="Paragrafoelenco"/>
+        <w:numPr>
+          <w:ilvl w:val="0"/>
+          <w:numId w:val="2"/>
+        </w:numPr>
+      </w:pPr>
+      <w:r>
+        <w:t>I medici possono essere interni ed avere diritto ad una percentuale degli incassi</w:t>
+      </w:r>
+      <w:r>
+        <w:t>.</w:t>
+      </w:r>
+    </w:p>
+    <w:p>
+      <w:pPr>
+        <w:pStyle w:val="Paragrafoelenco"/>
+        <w:numPr>
+          <w:ilvl w:val="0"/>
+          <w:numId w:val="2"/>
+        </w:numPr>
+      </w:pPr>
+      <w:r>
+        <w:t>I medici possono essere esterni ed avere una tariffa oraria</w:t>
+      </w:r>
+      <w:r>
+        <w:t>.</w:t>
+      </w:r>
+    </w:p>
+    <w:p>
+      <w:pPr>
+        <w:pStyle w:val="Paragrafoelenco"/>
+        <w:numPr>
+          <w:ilvl w:val="0"/>
+          <w:numId w:val="2"/>
+        </w:numPr>
+      </w:pPr>
+      <w:r>
+        <w:t>I medici possono avere una o più specializzazioni</w:t>
+      </w:r>
+      <w:r>
+        <w:t>.</w:t>
+      </w:r>
+    </w:p>
+    <w:p>
+      <w:pPr>
+        <w:pStyle w:val="Paragrafoelenco"/>
+        <w:numPr>
+          <w:ilvl w:val="0"/>
+          <w:numId w:val="2"/>
+        </w:numPr>
+      </w:pPr>
+      <w:r>
+        <w:t xml:space="preserve">I medici si occupano di appuntamenti e sedute. </w:t>
+      </w:r>
+      <w:r>
+        <w:t>Un medico non può occuparsi di più appuntamenti o sedute contemporaneamente</w:t>
+      </w:r>
+      <w:r>
+        <w:t>.</w:t>
+      </w:r>
+    </w:p>
+    <w:p>
+      <w:pPr>
+        <w:pStyle w:val="Paragrafoelenco"/>
+        <w:numPr>
+          <w:ilvl w:val="0"/>
+          <w:numId w:val="2"/>
+        </w:numPr>
+      </w:pPr>
+      <w:r>
+        <w:t>La somma delle percentuali a cui hanno diritto i medici interni deve essere minore o uguale a 100% (questo perché potrebbero esserci comproprietari non medici).</w:t>
+      </w:r>
+    </w:p>
+    <w:p>
+      <w:pPr>
+        <w:pStyle w:val="Paragrafoelenco"/>
+        <w:numPr>
+          <w:ilvl w:val="0"/>
+          <w:numId w:val="2"/>
+        </w:numPr>
+      </w:pPr>
+      <w:r>
+        <w:t>I membri del personale ausiliario possono essere amministrativi</w:t>
+      </w:r>
+      <w:r>
+        <w:t>.</w:t>
+      </w:r>
+    </w:p>
+    <w:p>
+      <w:pPr>
+        <w:pStyle w:val="Paragrafoelenco"/>
+        <w:numPr>
+          <w:ilvl w:val="0"/>
+          <w:numId w:val="2"/>
+        </w:numPr>
+      </w:pPr>
+      <w:r>
+        <w:t>I membri del personale ausiliario possono essere assistenti medici</w:t>
+      </w:r>
+      <w:r>
+        <w:t>.</w:t>
+      </w:r>
+    </w:p>
+    <w:p>
+      <w:pPr>
+        <w:pStyle w:val="Paragrafoelenco"/>
+        <w:numPr>
+          <w:ilvl w:val="0"/>
+          <w:numId w:val="2"/>
+        </w:numPr>
+      </w:pPr>
+      <w:r>
+        <w:t>I membri del personale</w:t>
+      </w:r>
+      <w:r>
+        <w:t xml:space="preserve"> ausiliario</w:t>
+      </w:r>
+      <w:r>
+        <w:t xml:space="preserve"> possono essere sia amministrativi che assistenti medici</w:t>
+      </w:r>
+      <w:r>
+        <w:t>.</w:t>
+      </w:r>
+    </w:p>
+    <w:p>
+      <w:pPr>
+        <w:pStyle w:val="Paragrafoelenco"/>
+        <w:numPr>
+          <w:ilvl w:val="0"/>
+          <w:numId w:val="2"/>
+        </w:numPr>
+      </w:pPr>
+      <w:r>
+        <w:t>I membri del personale ausiliario possono avere una o più qualifiche.</w:t>
+      </w:r>
+    </w:p>
+    <w:p>
+      <w:pPr>
+        <w:pStyle w:val="Paragrafoelenco"/>
+        <w:numPr>
+          <w:ilvl w:val="0"/>
+          <w:numId w:val="2"/>
+        </w:numPr>
+      </w:pPr>
+      <w:r>
+        <w:t>Gli assistenti medici possono seguire nessuno o più corsi di aggiornamento</w:t>
+      </w:r>
+      <w:r>
+        <w:t>.</w:t>
+      </w:r>
+    </w:p>
+    <w:p>
+      <w:pPr>
+        <w:pStyle w:val="Paragrafoelenco"/>
+        <w:numPr>
+          <w:ilvl w:val="0"/>
+          <w:numId w:val="2"/>
+        </w:numPr>
+      </w:pPr>
+      <w:r>
+        <w:t xml:space="preserve">I membri del personale ausiliario </w:t>
+      </w:r>
+      <w:r>
+        <w:t xml:space="preserve">si occupano di sedute e appuntamenti. Un membro del personale ausiliario non può </w:t>
+      </w:r>
+      <w:r>
+        <w:t>occuparsi di più appuntamenti o sedute contemporaneamente.</w:t>
+      </w:r>
+    </w:p>
+    <w:p>
+      <w:pPr>
+        <w:pStyle w:val="Paragrafoelenco"/>
+        <w:numPr>
+          <w:ilvl w:val="0"/>
+          <w:numId w:val="2"/>
+        </w:numPr>
+      </w:pPr>
+      <w:r>
+        <w:t>Lo storico mantiene per ogni mese il numero di ore ordinarie e straordinarie dei medici e dei membri del personale ausiliario.</w:t>
+      </w:r>
+    </w:p>
+    <w:p>
+      <w:pPr>
+        <w:pStyle w:val="Paragrafoelenco"/>
+        <w:numPr>
+          <w:ilvl w:val="0"/>
+          <w:numId w:val="2"/>
+        </w:numPr>
+      </w:pPr>
+      <w:r>
+        <w:t>I pazienti possono essere occasionali e sottoporsi ad una o più sedute per problemi urgenti.</w:t>
+      </w:r>
+    </w:p>
+    <w:p>
+      <w:pPr>
+        <w:pStyle w:val="Paragrafoelenco"/>
+        <w:numPr>
+          <w:ilvl w:val="0"/>
+          <w:numId w:val="2"/>
+        </w:numPr>
+      </w:pPr>
+      <w:r>
+        <w:t>I pazienti possono essere regolari e sottoporsi ad una o più terapie prolungate.</w:t>
+      </w:r>
+    </w:p>
+    <w:p>
+      <w:pPr>
+        <w:pStyle w:val="Paragrafoelenco"/>
+        <w:numPr>
+          <w:ilvl w:val="0"/>
+          <w:numId w:val="2"/>
+        </w:numPr>
+      </w:pPr>
+      <w:r>
+        <w:t>I pazienti possono essere sia regolari che occasionali se si sottopongono ad almeno una terapia prolungata e si presentano per almeno un problema urgente.</w:t>
+      </w:r>
+    </w:p>
+    <w:p>
+      <w:pPr>
+        <w:pStyle w:val="Paragrafoelenco"/>
+        <w:numPr>
+          <w:ilvl w:val="0"/>
+          <w:numId w:val="2"/>
+        </w:numPr>
+      </w:pPr>
+      <w:r>
+        <w:t>Un paziente non può sottoporsi a più di una seduta o di un appuntamento contemporaneamente.</w:t>
+      </w:r>
+    </w:p>
+    <w:p>
+      <w:pPr>
+        <w:pStyle w:val="Paragrafoelenco"/>
+        <w:numPr>
+          <w:ilvl w:val="0"/>
+          <w:numId w:val="2"/>
+        </w:numPr>
+      </w:pPr>
+      <w:r>
+        <w:t>Sedute ed appuntamenti si svolgono in un ambulatorio. Lo stesso ambulatorio può ospitare più sedute ed appuntamenti contemporaneamente.</w:t>
+      </w:r>
+    </w:p>
+    <w:p/>
+    <w:p>
+      <w:pPr>
+        <w:pStyle w:val="Titolo2"/>
+      </w:pPr>
+      <w:r>
+        <w:t>Seconda iterazione</w:t>
+      </w:r>
+      <w:r>
+        <w:t xml:space="preserve"> (dalla terza iterazione dei requisiti)</w:t>
+      </w:r>
+    </w:p>
+    <w:p>
+      <w:pPr>
+        <w:pStyle w:val="Paragrafoelenco"/>
+        <w:numPr>
+          <w:ilvl w:val="0"/>
+          <w:numId w:val="4"/>
+        </w:numPr>
+      </w:pPr>
+      <w:r>
+        <w:t>Il medico è identificato univocamente dal codice-medico ed è caratterizzato da nome, cognome, indirizzo, un unico recapito telefonico e una o più specializzazioni. I medici inter</w:t>
+      </w:r>
+      <w:r>
+        <w:t>n</w:t>
+      </w:r>
+      <w:r>
+        <w:t xml:space="preserve">i </w:t>
+      </w:r>
+      <w:r>
+        <w:t>hanno una percentuale degli incassi e i medici esterni hanno una tariffa oraria. Un medico si occupa di zero o più appuntamenti</w:t>
+      </w:r>
+      <w:r>
+        <w:t xml:space="preserve"> accettati. I</w:t>
+      </w:r>
+      <w:r>
+        <w:t>l medico si occupa di zero o più sedute.</w:t>
+      </w:r>
+    </w:p>
+    <w:p>
+      <w:pPr>
+        <w:pStyle w:val="Paragrafoelenco"/>
+        <w:numPr>
+          <w:ilvl w:val="0"/>
+          <w:numId w:val="4"/>
+        </w:numPr>
+      </w:pPr>
+      <w:r>
+        <w:t>S</w:t>
+      </w:r>
+      <w:r>
+        <w:t>e il paziente si presenta all’ora e alla data dell’a</w:t>
+      </w:r>
+      <w:r>
+        <w:t>p</w:t>
+      </w:r>
+      <w:r>
+        <w:t>puntamento</w:t>
+      </w:r>
+      <w:r>
+        <w:t xml:space="preserve"> programmato, l’appuntamento diventa </w:t>
+      </w:r>
+      <w:r>
+        <w:t>accettato</w:t>
+      </w:r>
+      <w:r>
+        <w:t>, altrimenti l’appuntamento diventa saltato</w:t>
+      </w:r>
+      <w:r>
+        <w:t>.</w:t>
+      </w:r>
+    </w:p>
+    <w:p>
+      <w:pPr>
+        <w:pStyle w:val="Paragrafoelenco"/>
+        <w:numPr>
+          <w:ilvl w:val="0"/>
+          <w:numId w:val="4"/>
+        </w:numPr>
+      </w:pPr>
+      <w:r>
+        <w:t>Le specializzazioni sono: Oculistica, urologia, pneumologia, …</w:t>
+      </w:r>
+    </w:p>
+    <w:p>
+      <w:pPr>
+        <w:pStyle w:val="Paragrafoelenco"/>
+        <w:numPr>
+          <w:ilvl w:val="0"/>
+          <w:numId w:val="4"/>
+        </w:numPr>
+      </w:pPr>
+      <w:r>
+        <w:t>Il membro del personale ausiliario è identificato univocamente da codice-personale ed è caratterizzato</w:t>
+      </w:r>
+      <w:r>
+        <w:t xml:space="preserve"> da nome, cognome, indirizzo, da un unico recapito telefonico e da una o più qualifiche</w:t>
+      </w:r>
+      <w:r>
+        <w:t>. Il membro del personale ausiliario può essere amministrativo, assistente medico, od entrambi.</w:t>
+      </w:r>
+      <w:r>
+        <w:t xml:space="preserve"> Il </w:t>
+      </w:r>
+      <w:r>
+        <w:t>membro del personale ausiliario partecipa ad uno o più appuntamenti accettati.</w:t>
+      </w:r>
+    </w:p>
+    <w:p>
+      <w:pPr>
+        <w:pStyle w:val="Paragrafoelenco"/>
+        <w:numPr>
+          <w:ilvl w:val="0"/>
+          <w:numId w:val="4"/>
+        </w:numPr>
+      </w:pPr>
+      <w:r>
+        <w:lastRenderedPageBreak/>
+        <w:t>Gli assistenti medici possono seguire nessuno o più corsi di aggiornamento.</w:t>
+      </w:r>
+    </w:p>
+    <w:p>
+      <w:pPr>
+        <w:pStyle w:val="Paragrafoelenco"/>
+        <w:numPr>
+          <w:ilvl w:val="0"/>
+          <w:numId w:val="4"/>
+        </w:numPr>
+      </w:pPr>
+      <w:r>
+        <w:t xml:space="preserve">Le qualifiche sono: </w:t>
+      </w:r>
+      <w:r>
+        <w:t>Diploma di ragioneria, laurea in infermieristica, tecnico radiologo, …</w:t>
+      </w:r>
+    </w:p>
+    <w:p>
+      <w:pPr>
+        <w:pStyle w:val="Paragrafoelenco"/>
+        <w:numPr>
+          <w:ilvl w:val="0"/>
+          <w:numId w:val="4"/>
+        </w:numPr>
+      </w:pPr>
+      <w:r>
+        <w:t xml:space="preserve">Un corso di aggiornamento è: </w:t>
+      </w:r>
+      <w:r>
+        <w:t>Corso di aggiornamento in pneumologia, …</w:t>
+      </w:r>
+    </w:p>
+    <w:p>
+      <w:pPr>
+        <w:pStyle w:val="Paragrafoelenco"/>
+        <w:numPr>
+          <w:ilvl w:val="0"/>
+          <w:numId w:val="4"/>
+        </w:numPr>
+      </w:pPr>
+      <w:r>
+        <w:t>Lo storico mantiene per ogni mese il numero di ore ordinarie e straordinarie dei medici e dei membri del personale ausiliario.</w:t>
+      </w:r>
+    </w:p>
+    <w:p>
+      <w:pPr>
+        <w:pStyle w:val="Paragrafoelenco"/>
+        <w:numPr>
+          <w:ilvl w:val="0"/>
+          <w:numId w:val="4"/>
+        </w:numPr>
+      </w:pPr>
+      <w:r>
+        <w:t xml:space="preserve">Il paziente è identificato univocamente dal codice fiscale, ed </w:t>
+      </w:r>
+      <w:proofErr w:type="spellStart"/>
+      <w:r>
+        <w:t>è</w:t>
+      </w:r>
+      <w:proofErr w:type="spellEnd"/>
+      <w:r>
+        <w:t xml:space="preserve"> caratterizzato da nome, cognome, indirizzo, un unico recapito telefonico e dalla data di nascita. Il paziente è occasionale, regolare o entrambi. Il paziente regolare si sottopone ad una o più terapie prolungate</w:t>
+      </w:r>
+      <w:r>
+        <w:t xml:space="preserve"> aperte</w:t>
+      </w:r>
+      <w:r>
+        <w:t>, mentre il paziente occasionale si sottopone ad una o più sedute per problemi urgenti.</w:t>
+      </w:r>
+      <w:r>
+        <w:t xml:space="preserve"> Il paziente è sia regolare che occasionale se</w:t>
+      </w:r>
+      <w:r>
+        <w:t xml:space="preserve"> ha una terapia aperta e si sottopone a una seduta.</w:t>
+      </w:r>
+    </w:p>
+    <w:p>
+      <w:pPr>
+        <w:pStyle w:val="Paragrafoelenco"/>
+        <w:numPr>
+          <w:ilvl w:val="0"/>
+          <w:numId w:val="4"/>
+        </w:numPr>
+      </w:pPr>
+    </w:p>
+    <w:p/>
+    <w:p>
+      <w:pPr>
+        <w:pStyle w:val="Titolo1"/>
+      </w:pPr>
+      <w:bookmarkStart w:id="7" w:name="_Toc57111013"/>
+      <w:r>
+        <w:t>Glossario</w:t>
+      </w:r>
+      <w:bookmarkEnd w:id="7"/>
+    </w:p>
+    <w:p>
+      <w:pPr>
+        <w:pStyle w:val="Paragrafoelenco"/>
+        <w:numPr>
+          <w:ilvl w:val="0"/>
+          <w:numId w:val="2"/>
+        </w:numPr>
+      </w:pPr>
+      <w:r>
+        <w:t>Medico: Ogni medico può essere interno od esterno.</w:t>
+      </w:r>
+    </w:p>
+    <w:p>
+      <w:pPr>
+        <w:pStyle w:val="Paragrafoelenco"/>
+        <w:numPr>
+          <w:ilvl w:val="0"/>
+          <w:numId w:val="2"/>
+        </w:numPr>
+      </w:pPr>
+      <w:r>
+        <w:t>Medico interno: Medico comproprietario dello studio medico.</w:t>
+      </w:r>
+    </w:p>
+    <w:p>
+      <w:pPr>
+        <w:pStyle w:val="Paragrafoelenco"/>
+        <w:numPr>
+          <w:ilvl w:val="0"/>
+          <w:numId w:val="2"/>
+        </w:numPr>
+      </w:pPr>
+      <w:r>
+        <w:t>Medico esterno: Medico non comproprietario dello studio medico.</w:t>
+      </w:r>
+    </w:p>
+    <w:p>
+      <w:pPr>
+        <w:pStyle w:val="Paragrafoelenco"/>
+        <w:numPr>
+          <w:ilvl w:val="0"/>
+          <w:numId w:val="2"/>
+        </w:numPr>
+      </w:pPr>
+      <w:r>
+        <w:t>Codice-medico: Codice che identifica univocamente un medico.</w:t>
+      </w:r>
+    </w:p>
+    <w:p>
+      <w:pPr>
+        <w:pStyle w:val="Paragrafoelenco"/>
+        <w:numPr>
+          <w:ilvl w:val="0"/>
+          <w:numId w:val="2"/>
+        </w:numPr>
+      </w:pPr>
+      <w:r>
+        <w:t>Membro del personale ausiliario: Ogni membro può essere assistente medico, oppure amministrativo</w:t>
+      </w:r>
+      <w:r>
+        <w:t>, può anche essere entrambe le cose</w:t>
+      </w:r>
+      <w:r>
+        <w:t>.</w:t>
+      </w:r>
+    </w:p>
+    <w:p>
+      <w:pPr>
+        <w:pStyle w:val="Paragrafoelenco"/>
+        <w:numPr>
+          <w:ilvl w:val="0"/>
+          <w:numId w:val="2"/>
+        </w:numPr>
+      </w:pPr>
+      <w:r>
+        <w:t>Codice-personale: Codice che identifica univocamente un membro del personale ausiliario.</w:t>
+      </w:r>
+    </w:p>
+    <w:p>
+      <w:pPr>
+        <w:pStyle w:val="Paragrafoelenco"/>
+        <w:numPr>
+          <w:ilvl w:val="0"/>
+          <w:numId w:val="2"/>
+        </w:numPr>
+      </w:pPr>
+      <w:r>
+        <w:t>Paziente: cliente dello studio medico.</w:t>
+      </w:r>
+    </w:p>
+    <w:p>
+      <w:pPr>
+        <w:pStyle w:val="Paragrafoelenco"/>
+        <w:numPr>
+          <w:ilvl w:val="0"/>
+          <w:numId w:val="2"/>
+        </w:numPr>
+      </w:pPr>
+      <w:r>
+        <w:t>Paziente</w:t>
+      </w:r>
+      <w:r>
+        <w:t xml:space="preserve"> regolare: Paziente che si sottopone ad almeno una terapia prolungata.</w:t>
+      </w:r>
+    </w:p>
+    <w:p>
+      <w:pPr>
+        <w:pStyle w:val="Paragrafoelenco"/>
+        <w:numPr>
+          <w:ilvl w:val="0"/>
+          <w:numId w:val="2"/>
+        </w:numPr>
+      </w:pPr>
+      <w:r>
+        <w:t>Paziente occasionale: Paziente che si sottopone ad almeno una seduta per un problema urgente.</w:t>
+      </w:r>
+    </w:p>
+    <w:p>
+      <w:pPr>
+        <w:pStyle w:val="Paragrafoelenco"/>
+        <w:numPr>
+          <w:ilvl w:val="0"/>
+          <w:numId w:val="2"/>
+        </w:numPr>
+      </w:pPr>
+      <w:r>
+        <w:t>Specializzazione:</w:t>
+      </w:r>
+      <w:r>
+        <w:t xml:space="preserve"> Titolo di studio acquisito da tutti medici dopo la laurea.</w:t>
       </w:r>
     </w:p>
     <w:p>
@@ -1639,22 +2657,28 @@
         </w:numPr>
       </w:pPr>
       <w:r>
-        <w:t>Nome, Cognome, Indirizzo, Recapito telefonico</w:t>
-      </w:r>
-      <w:r>
-        <w:t>, Data di nascita</w:t>
-      </w:r>
-    </w:p>
-    <w:p>
-      <w:pPr>
-        <w:pStyle w:val="Paragrafoelenco"/>
-        <w:numPr>
-          <w:ilvl w:val="0"/>
-          <w:numId w:val="2"/>
-        </w:numPr>
-      </w:pPr>
-      <w:r>
-        <w:t>Sedute</w:t>
+        <w:t xml:space="preserve">Oculistica, urologia, </w:t>
+      </w:r>
+      <w:r>
+        <w:t xml:space="preserve">cardiologia, </w:t>
+      </w:r>
+      <w:r>
+        <w:t>…</w:t>
+      </w:r>
+    </w:p>
+    <w:p>
+      <w:pPr>
+        <w:pStyle w:val="Paragrafoelenco"/>
+        <w:numPr>
+          <w:ilvl w:val="0"/>
+          <w:numId w:val="2"/>
+        </w:numPr>
+      </w:pPr>
+      <w:r>
+        <w:t>Qualifica:</w:t>
+      </w:r>
+      <w:r>
+        <w:t xml:space="preserve"> Titoli di studio specifici dei membri del personale ausiliario</w:t>
       </w:r>
     </w:p>
     <w:p>
@@ -1666,19 +2690,31 @@
         </w:numPr>
       </w:pPr>
       <w:r>
-        <w:t>Paziente, Medici, Membri del personale ausiliario, Data, Ora, Ambulatorio</w:t>
-      </w:r>
-    </w:p>
-    <w:p>
-      <w:pPr>
-        <w:pStyle w:val="Paragrafoelenco"/>
-        <w:numPr>
-          <w:ilvl w:val="0"/>
-          <w:numId w:val="2"/>
-        </w:numPr>
-      </w:pPr>
-      <w:r>
-        <w:t>Terapie prolungate</w:t>
+        <w:t>Diploma di ragioneria, laurea in infermieristica, tecnico radiologo, …</w:t>
+      </w:r>
+    </w:p>
+    <w:p>
+      <w:pPr>
+        <w:pStyle w:val="Paragrafoelenco"/>
+        <w:numPr>
+          <w:ilvl w:val="0"/>
+          <w:numId w:val="2"/>
+        </w:numPr>
+      </w:pPr>
+      <w:r>
+        <w:t>Storico: Resoconto periodico</w:t>
+      </w:r>
+    </w:p>
+    <w:p>
+      <w:pPr>
+        <w:pStyle w:val="Paragrafoelenco"/>
+        <w:numPr>
+          <w:ilvl w:val="0"/>
+          <w:numId w:val="2"/>
+        </w:numPr>
+      </w:pPr>
+      <w:r>
+        <w:t>Denominazione: Titolo di un corso di aggiornamento</w:t>
       </w:r>
     </w:p>
     <w:p>
@@ -1689,535 +2725,47 @@
           <w:numId w:val="2"/>
         </w:numPr>
       </w:pPr>
-      <w:r>
-        <w:t>Paziente, Tipo di medico</w:t>
-      </w:r>
-    </w:p>
-    <w:p>
-      <w:pPr>
-        <w:pStyle w:val="Paragrafoelenco"/>
-        <w:numPr>
-          <w:ilvl w:val="0"/>
-          <w:numId w:val="2"/>
-        </w:numPr>
-      </w:pPr>
-      <w:r>
-        <w:t>Appuntamenti</w:t>
-      </w:r>
-    </w:p>
-    <w:p>
-      <w:pPr>
-        <w:pStyle w:val="Paragrafoelenco"/>
-        <w:numPr>
-          <w:ilvl w:val="1"/>
-          <w:numId w:val="2"/>
-        </w:numPr>
-      </w:pPr>
-      <w:r>
-        <w:t>Paziente, Medici, Membri del personale ausiliario, Data, Ora, Ambulatorio</w:t>
-      </w:r>
-    </w:p>
-    <w:p>
-      <w:pPr>
-        <w:pStyle w:val="Paragrafoelenco"/>
-        <w:numPr>
-          <w:ilvl w:val="0"/>
-          <w:numId w:val="2"/>
-        </w:numPr>
-      </w:pPr>
-      <w:r>
-        <w:t>Ambulatori</w:t>
-      </w:r>
-    </w:p>
-    <w:p>
-      <w:pPr>
-        <w:pStyle w:val="Titolo3"/>
-      </w:pPr>
-      <w:bookmarkStart w:id="6" w:name="_Toc57111012"/>
-      <w:r>
-        <w:t>Caratteristiche</w:t>
-      </w:r>
-      <w:bookmarkEnd w:id="6"/>
-    </w:p>
-    <w:p>
-      <w:pPr>
-        <w:pStyle w:val="Paragrafoelenco"/>
-        <w:numPr>
-          <w:ilvl w:val="0"/>
-          <w:numId w:val="2"/>
-        </w:numPr>
-      </w:pPr>
-      <w:r>
-        <w:t>I medici possono essere interni ed avere diritto ad una percentuale degli incassi</w:t>
+      <w:bookmarkStart w:id="8" w:name="_Hlk57115033"/>
+      <w:r>
+        <w:t>“Corso di aggiornamento in pneumologia”, …</w:t>
+      </w:r>
+    </w:p>
+    <w:bookmarkEnd w:id="8"/>
+    <w:p>
+      <w:pPr>
+        <w:pStyle w:val="Paragrafoelenco"/>
+        <w:numPr>
+          <w:ilvl w:val="0"/>
+          <w:numId w:val="2"/>
+        </w:numPr>
+      </w:pPr>
+      <w:r>
+        <w:t>Terapia prolungata: Trattamento prolungato a cui si sottopone il paziente</w:t>
+      </w:r>
+    </w:p>
+    <w:p>
+      <w:pPr>
+        <w:pStyle w:val="Paragrafoelenco"/>
+        <w:numPr>
+          <w:ilvl w:val="0"/>
+          <w:numId w:val="2"/>
+        </w:numPr>
+      </w:pPr>
+      <w:r>
+        <w:t>Seduta: Visita</w:t>
+      </w:r>
+      <w:r>
+        <w:t xml:space="preserve"> occasionale</w:t>
+      </w:r>
+      <w:r>
+        <w:t xml:space="preserve"> a cui si sottopone il paziente</w:t>
+      </w:r>
+      <w:r>
+        <w:t xml:space="preserve"> per motivi urgenti</w:t>
       </w:r>
       <w:r>
         <w:t>.</w:t>
       </w:r>
-    </w:p>
-    <w:p>
-      <w:pPr>
-        <w:pStyle w:val="Paragrafoelenco"/>
-        <w:numPr>
-          <w:ilvl w:val="0"/>
-          <w:numId w:val="2"/>
-        </w:numPr>
-      </w:pPr>
-      <w:r>
-        <w:t>I medici possono essere esterni ed avere una tariffa oraria</w:t>
-      </w:r>
-      <w:r>
-        <w:t>.</w:t>
-      </w:r>
-    </w:p>
-    <w:p>
-      <w:pPr>
-        <w:pStyle w:val="Paragrafoelenco"/>
-        <w:numPr>
-          <w:ilvl w:val="0"/>
-          <w:numId w:val="2"/>
-        </w:numPr>
-      </w:pPr>
-      <w:r>
-        <w:t>I medici possono avere una o più specializzazioni</w:t>
-      </w:r>
-      <w:r>
-        <w:t>.</w:t>
-      </w:r>
-    </w:p>
-    <w:p>
-      <w:pPr>
-        <w:pStyle w:val="Paragrafoelenco"/>
-        <w:numPr>
-          <w:ilvl w:val="0"/>
-          <w:numId w:val="2"/>
-        </w:numPr>
-      </w:pPr>
-      <w:r>
-        <w:t xml:space="preserve">I medici si occupano di appuntamenti e sedute. </w:t>
-      </w:r>
-      <w:r>
-        <w:t>Un medico non può occuparsi di più appuntamenti o sedute contemporaneamente</w:t>
-      </w:r>
-      <w:r>
-        <w:t>.</w:t>
-      </w:r>
-    </w:p>
-    <w:p>
-      <w:pPr>
-        <w:pStyle w:val="Paragrafoelenco"/>
-        <w:numPr>
-          <w:ilvl w:val="0"/>
-          <w:numId w:val="2"/>
-        </w:numPr>
-      </w:pPr>
-      <w:r>
-        <w:t>I membri del personale ausiliario possono essere amministrativi</w:t>
-      </w:r>
-      <w:r>
-        <w:t>.</w:t>
-      </w:r>
-    </w:p>
-    <w:p>
-      <w:pPr>
-        <w:pStyle w:val="Paragrafoelenco"/>
-        <w:numPr>
-          <w:ilvl w:val="0"/>
-          <w:numId w:val="2"/>
-        </w:numPr>
-      </w:pPr>
-      <w:r>
-        <w:t>I membri del personale ausiliario possono essere assistenti medici</w:t>
-      </w:r>
-      <w:r>
-        <w:t>.</w:t>
-      </w:r>
-    </w:p>
-    <w:p>
-      <w:pPr>
-        <w:pStyle w:val="Paragrafoelenco"/>
-        <w:numPr>
-          <w:ilvl w:val="0"/>
-          <w:numId w:val="2"/>
-        </w:numPr>
-      </w:pPr>
-      <w:r>
-        <w:t>I membri del personale possono essere sia amministrativi che assistenti medici</w:t>
-      </w:r>
-      <w:r>
-        <w:t>.</w:t>
-      </w:r>
-    </w:p>
-    <w:p>
-      <w:pPr>
-        <w:pStyle w:val="Paragrafoelenco"/>
-        <w:numPr>
-          <w:ilvl w:val="0"/>
-          <w:numId w:val="2"/>
-        </w:numPr>
-      </w:pPr>
-      <w:r>
-        <w:t>Gli assistenti medici possono seguire nessuno o più corsi di aggiornamento</w:t>
-      </w:r>
-      <w:r>
-        <w:t>.</w:t>
-      </w:r>
-    </w:p>
-    <w:p>
-      <w:pPr>
-        <w:pStyle w:val="Paragrafoelenco"/>
-        <w:numPr>
-          <w:ilvl w:val="0"/>
-          <w:numId w:val="2"/>
-        </w:numPr>
-      </w:pPr>
-      <w:r>
-        <w:t xml:space="preserve">I membri del personale ausiliario </w:t>
-      </w:r>
-      <w:r>
-        <w:t xml:space="preserve">si occupano di sedute e appuntamenti. Un membro del personale ausiliario non può </w:t>
-      </w:r>
-      <w:r>
-        <w:t xml:space="preserve">occuparsi </w:t>
-      </w:r>
-      <w:r>
-        <w:t>di più appuntamenti o sedute contemporaneamente</w:t>
-      </w:r>
-      <w:r>
-        <w:t>.</w:t>
-      </w:r>
-    </w:p>
-    <w:p>
-      <w:pPr>
-        <w:pStyle w:val="Paragrafoelenco"/>
-        <w:numPr>
-          <w:ilvl w:val="0"/>
-          <w:numId w:val="2"/>
-        </w:numPr>
-      </w:pPr>
-      <w:r>
-        <w:t>Lo storico mantiene per ogni mese il numero di ore ordinarie e straordinarie dei medici e dei membri del personale ausiliario.</w:t>
-      </w:r>
-    </w:p>
-    <w:p>
-      <w:pPr>
-        <w:pStyle w:val="Paragrafoelenco"/>
-        <w:numPr>
-          <w:ilvl w:val="0"/>
-          <w:numId w:val="2"/>
-        </w:numPr>
-      </w:pPr>
-      <w:r>
-        <w:t>I pazienti possono essere occasionali e sottoporsi ad una o più sedute per problemi urgenti.</w:t>
-      </w:r>
-    </w:p>
-    <w:p>
-      <w:pPr>
-        <w:pStyle w:val="Paragrafoelenco"/>
-        <w:numPr>
-          <w:ilvl w:val="0"/>
-          <w:numId w:val="2"/>
-        </w:numPr>
-      </w:pPr>
-      <w:r>
-        <w:t>I pazienti possono essere regolari e sottoporsi ad una o più terapie prolungate.</w:t>
-      </w:r>
-    </w:p>
-    <w:p>
-      <w:pPr>
-        <w:pStyle w:val="Paragrafoelenco"/>
-        <w:numPr>
-          <w:ilvl w:val="0"/>
-          <w:numId w:val="2"/>
-        </w:numPr>
-      </w:pPr>
-      <w:r>
-        <w:t>I pazienti possono essere sia regolari che occasionali se si sottopongono ad almeno una terapia prolungata e si presentano per almeno un problema urgente.</w:t>
-      </w:r>
-    </w:p>
-    <w:p>
-      <w:pPr>
-        <w:pStyle w:val="Paragrafoelenco"/>
-        <w:numPr>
-          <w:ilvl w:val="0"/>
-          <w:numId w:val="2"/>
-        </w:numPr>
-      </w:pPr>
-      <w:r>
-        <w:t>Un paziente non può sottoporsi a più di una seduta o di un appuntamento contemporaneamente.</w:t>
-      </w:r>
-    </w:p>
-    <w:p>
-      <w:pPr>
-        <w:pStyle w:val="Paragrafoelenco"/>
-        <w:numPr>
-          <w:ilvl w:val="0"/>
-          <w:numId w:val="2"/>
-        </w:numPr>
-      </w:pPr>
-      <w:r>
-        <w:t>Sedute ed appuntamenti si svolgono in un ambulatorio. Lo stesso ambulatorio può ospitare più sedute ed appuntamenti contemporaneamente.</w:t>
-      </w:r>
-    </w:p>
-    <w:p/>
-    <w:p>
-      <w:pPr>
-        <w:pStyle w:val="Titolo1"/>
-      </w:pPr>
-      <w:bookmarkStart w:id="7" w:name="_Toc57111013"/>
-      <w:r>
-        <w:t>Glossario</w:t>
-      </w:r>
-      <w:bookmarkEnd w:id="7"/>
-    </w:p>
-    <w:p>
-      <w:pPr>
-        <w:pStyle w:val="Paragrafoelenco"/>
-        <w:numPr>
-          <w:ilvl w:val="0"/>
-          <w:numId w:val="2"/>
-        </w:numPr>
-      </w:pPr>
-      <w:r>
-        <w:t>Medico: Ogni medico può essere interno od esterno.</w:t>
-      </w:r>
-    </w:p>
-    <w:p>
-      <w:pPr>
-        <w:pStyle w:val="Paragrafoelenco"/>
-        <w:numPr>
-          <w:ilvl w:val="0"/>
-          <w:numId w:val="2"/>
-        </w:numPr>
-      </w:pPr>
-      <w:r>
-        <w:t>Medico interno: Medico comproprietario dello studio medico.</w:t>
-      </w:r>
-    </w:p>
-    <w:p>
-      <w:pPr>
-        <w:pStyle w:val="Paragrafoelenco"/>
-        <w:numPr>
-          <w:ilvl w:val="0"/>
-          <w:numId w:val="2"/>
-        </w:numPr>
-      </w:pPr>
-      <w:r>
-        <w:t>Medico esterno: Medico non comproprietario dello studio medico.</w:t>
-      </w:r>
-    </w:p>
-    <w:p>
-      <w:pPr>
-        <w:pStyle w:val="Paragrafoelenco"/>
-        <w:numPr>
-          <w:ilvl w:val="0"/>
-          <w:numId w:val="2"/>
-        </w:numPr>
-      </w:pPr>
-      <w:r>
-        <w:t>Codice-medico: Codice che identifica univocamente un medico.</w:t>
-      </w:r>
-    </w:p>
-    <w:p>
-      <w:pPr>
-        <w:pStyle w:val="Paragrafoelenco"/>
-        <w:numPr>
-          <w:ilvl w:val="0"/>
-          <w:numId w:val="2"/>
-        </w:numPr>
-      </w:pPr>
-      <w:r>
-        <w:lastRenderedPageBreak/>
-        <w:t>Membro del personale ausiliario: Ogni membro può essere assistente medico, oppure amministrativo</w:t>
-      </w:r>
-      <w:r>
-        <w:t>, può anche essere entrambe le cose</w:t>
-      </w:r>
-      <w:r>
-        <w:t>.</w:t>
-      </w:r>
-    </w:p>
-    <w:p>
-      <w:pPr>
-        <w:pStyle w:val="Paragrafoelenco"/>
-        <w:numPr>
-          <w:ilvl w:val="0"/>
-          <w:numId w:val="2"/>
-        </w:numPr>
-      </w:pPr>
-      <w:r>
-        <w:t>Codice-personale: Codice che identifica univocamente un membro del personale ausiliario.</w:t>
-      </w:r>
-    </w:p>
-    <w:p>
-      <w:pPr>
-        <w:pStyle w:val="Paragrafoelenco"/>
-        <w:numPr>
-          <w:ilvl w:val="0"/>
-          <w:numId w:val="2"/>
-        </w:numPr>
-      </w:pPr>
-      <w:r>
-        <w:t>Paziente: cliente dello studio medico.</w:t>
-      </w:r>
-    </w:p>
-    <w:p>
-      <w:pPr>
-        <w:pStyle w:val="Paragrafoelenco"/>
-        <w:numPr>
-          <w:ilvl w:val="0"/>
-          <w:numId w:val="2"/>
-        </w:numPr>
-      </w:pPr>
-      <w:r>
-        <w:t>Paziente</w:t>
-      </w:r>
-      <w:r>
-        <w:t xml:space="preserve"> regolare: Paziente che si sottopone ad almeno una terapia prolungata.</w:t>
-      </w:r>
-    </w:p>
-    <w:p>
-      <w:pPr>
-        <w:pStyle w:val="Paragrafoelenco"/>
-        <w:numPr>
-          <w:ilvl w:val="0"/>
-          <w:numId w:val="2"/>
-        </w:numPr>
-      </w:pPr>
-      <w:r>
-        <w:t>Paziente occasionale: Paziente che si sottopone ad almeno una seduta per un problema urgente.</w:t>
-      </w:r>
-    </w:p>
-    <w:p>
-      <w:pPr>
-        <w:pStyle w:val="Paragrafoelenco"/>
-        <w:numPr>
-          <w:ilvl w:val="0"/>
-          <w:numId w:val="2"/>
-        </w:numPr>
-      </w:pPr>
-      <w:r>
-        <w:t>Specializzazione:</w:t>
-      </w:r>
-      <w:r>
-        <w:t xml:space="preserve"> Titolo di studio acquisito da tutti medici dopo la laurea.</w:t>
-      </w:r>
-    </w:p>
-    <w:p>
-      <w:pPr>
-        <w:pStyle w:val="Paragrafoelenco"/>
-        <w:numPr>
-          <w:ilvl w:val="1"/>
-          <w:numId w:val="2"/>
-        </w:numPr>
-      </w:pPr>
-      <w:r>
-        <w:t xml:space="preserve">Oculistica, urologia, </w:t>
-      </w:r>
-      <w:r>
-        <w:t xml:space="preserve">cardiologia, </w:t>
-      </w:r>
-      <w:r>
-        <w:t>…</w:t>
-      </w:r>
-    </w:p>
-    <w:p>
-      <w:pPr>
-        <w:pStyle w:val="Paragrafoelenco"/>
-        <w:numPr>
-          <w:ilvl w:val="0"/>
-          <w:numId w:val="2"/>
-        </w:numPr>
-      </w:pPr>
-      <w:r>
-        <w:t>Qualifica:</w:t>
-      </w:r>
-      <w:r>
-        <w:t xml:space="preserve"> Titoli di studio specifici dei membri del personale ausiliario</w:t>
-      </w:r>
-    </w:p>
-    <w:p>
-      <w:pPr>
-        <w:pStyle w:val="Paragrafoelenco"/>
-        <w:numPr>
-          <w:ilvl w:val="1"/>
-          <w:numId w:val="2"/>
-        </w:numPr>
-      </w:pPr>
-      <w:r>
-        <w:t>Diploma di ragioneria, laurea in infermieristica, tecnico radiologo, …</w:t>
-      </w:r>
-    </w:p>
-    <w:p>
-      <w:pPr>
-        <w:pStyle w:val="Paragrafoelenco"/>
-        <w:numPr>
-          <w:ilvl w:val="0"/>
-          <w:numId w:val="2"/>
-        </w:numPr>
-      </w:pPr>
-      <w:r>
-        <w:t>Storico: Resoconto periodico</w:t>
-      </w:r>
-    </w:p>
-    <w:p>
-      <w:pPr>
-        <w:pStyle w:val="Paragrafoelenco"/>
-        <w:numPr>
-          <w:ilvl w:val="0"/>
-          <w:numId w:val="2"/>
-        </w:numPr>
-      </w:pPr>
-      <w:r>
-        <w:t>Denominazione: Titolo di un corso di aggiornamento</w:t>
-      </w:r>
-    </w:p>
-    <w:p>
-      <w:pPr>
-        <w:pStyle w:val="Paragrafoelenco"/>
-        <w:numPr>
-          <w:ilvl w:val="1"/>
-          <w:numId w:val="2"/>
-        </w:numPr>
-      </w:pPr>
-      <w:r>
-        <w:t>“Corso di aggiornamento in pneumologia”, …</w:t>
-      </w:r>
-    </w:p>
-    <w:p>
-      <w:pPr>
-        <w:pStyle w:val="Paragrafoelenco"/>
-        <w:numPr>
-          <w:ilvl w:val="0"/>
-          <w:numId w:val="2"/>
-        </w:numPr>
-      </w:pPr>
-      <w:r>
-        <w:t>Terapia prolungata: Trattamento prolungato a cui si sottopone il paziente</w:t>
-      </w:r>
-    </w:p>
-    <w:p>
-      <w:pPr>
-        <w:pStyle w:val="Paragrafoelenco"/>
-        <w:numPr>
-          <w:ilvl w:val="0"/>
-          <w:numId w:val="2"/>
-        </w:numPr>
-      </w:pPr>
-      <w:r>
-        <w:t>Seduta: Visita</w:t>
-      </w:r>
-      <w:r>
-        <w:t xml:space="preserve"> occasionale</w:t>
-      </w:r>
-      <w:r>
-        <w:t xml:space="preserve"> a cui si sottopone il paziente</w:t>
-      </w:r>
-      <w:r>
-        <w:t xml:space="preserve"> per motivi urgenti</w:t>
-      </w:r>
-      <w:r>
-        <w:t>.</w:t>
-      </w:r>
       <w:r>
         <w:t xml:space="preserve"> La singola seduta deve risolvere il problema, altrimenti sarebbe parte di una terapia prolungata.</w:t>
       </w:r>
@@ -2235,6 +2783,18 @@
       </w:r>
       <w:r>
         <w:t>. Quando ci si presenta ad un appuntamento viene comunicato un ambulatorio ed assegnati i membri del personale ausiliario ed i medici che si occuperanno della visita.</w:t>
+      </w:r>
+    </w:p>
+    <w:p>
+      <w:pPr>
+        <w:pStyle w:val="Paragrafoelenco"/>
+        <w:numPr>
+          <w:ilvl w:val="0"/>
+          <w:numId w:val="2"/>
+        </w:numPr>
+      </w:pPr>
+      <w:r>
+        <w:t xml:space="preserve">Appuntamenti </w:t>
       </w:r>
     </w:p>
     <w:sectPr>
@@ -2476,6 +3036,232 @@
     </w:lvl>
   </w:abstractNum>
   <w:abstractNum w:abstractNumId="2" w15:restartNumberingAfterBreak="0">
+    <w:nsid w:val="1E1414C0"/>
+    <w:multiLevelType w:val="hybridMultilevel"/>
+    <w:tmpl w:val="8BB656D4"/>
+    <w:lvl w:ilvl="0" w:tplc="04100001">
+      <w:start w:val="1"/>
+      <w:numFmt w:val="bullet"/>
+      <w:lvlText w:val=""/>
+      <w:lvlJc w:val="left"/>
+      <w:pPr>
+        <w:ind w:left="720" w:hanging="360"/>
+      </w:pPr>
+      <w:rPr>
+        <w:rFonts w:ascii="Symbol" w:hAnsi="Symbol" w:hint="default"/>
+      </w:rPr>
+    </w:lvl>
+    <w:lvl w:ilvl="1" w:tplc="04100003" w:tentative="1">
+      <w:start w:val="1"/>
+      <w:numFmt w:val="bullet"/>
+      <w:lvlText w:val="o"/>
+      <w:lvlJc w:val="left"/>
+      <w:pPr>
+        <w:ind w:left="1440" w:hanging="360"/>
+      </w:pPr>
+      <w:rPr>
+        <w:rFonts w:ascii="Courier New" w:hAnsi="Courier New" w:cs="Courier New" w:hint="default"/>
+      </w:rPr>
+    </w:lvl>
+    <w:lvl w:ilvl="2" w:tplc="04100005" w:tentative="1">
+      <w:start w:val="1"/>
+      <w:numFmt w:val="bullet"/>
+      <w:lvlText w:val=""/>
+      <w:lvlJc w:val="left"/>
+      <w:pPr>
+        <w:ind w:left="2160" w:hanging="360"/>
+      </w:pPr>
+      <w:rPr>
+        <w:rFonts w:ascii="Wingdings" w:hAnsi="Wingdings" w:hint="default"/>
+      </w:rPr>
+    </w:lvl>
+    <w:lvl w:ilvl="3" w:tplc="04100001" w:tentative="1">
+      <w:start w:val="1"/>
+      <w:numFmt w:val="bullet"/>
+      <w:lvlText w:val=""/>
+      <w:lvlJc w:val="left"/>
+      <w:pPr>
+        <w:ind w:left="2880" w:hanging="360"/>
+      </w:pPr>
+      <w:rPr>
+        <w:rFonts w:ascii="Symbol" w:hAnsi="Symbol" w:hint="default"/>
+      </w:rPr>
+    </w:lvl>
+    <w:lvl w:ilvl="4" w:tplc="04100003" w:tentative="1">
+      <w:start w:val="1"/>
+      <w:numFmt w:val="bullet"/>
+      <w:lvlText w:val="o"/>
+      <w:lvlJc w:val="left"/>
+      <w:pPr>
+        <w:ind w:left="3600" w:hanging="360"/>
+      </w:pPr>
+      <w:rPr>
+        <w:rFonts w:ascii="Courier New" w:hAnsi="Courier New" w:cs="Courier New" w:hint="default"/>
+      </w:rPr>
+    </w:lvl>
+    <w:lvl w:ilvl="5" w:tplc="04100005" w:tentative="1">
+      <w:start w:val="1"/>
+      <w:numFmt w:val="bullet"/>
+      <w:lvlText w:val=""/>
+      <w:lvlJc w:val="left"/>
+      <w:pPr>
+        <w:ind w:left="4320" w:hanging="360"/>
+      </w:pPr>
+      <w:rPr>
+        <w:rFonts w:ascii="Wingdings" w:hAnsi="Wingdings" w:hint="default"/>
+      </w:rPr>
+    </w:lvl>
+    <w:lvl w:ilvl="6" w:tplc="04100001" w:tentative="1">
+      <w:start w:val="1"/>
+      <w:numFmt w:val="bullet"/>
+      <w:lvlText w:val=""/>
+      <w:lvlJc w:val="left"/>
+      <w:pPr>
+        <w:ind w:left="5040" w:hanging="360"/>
+      </w:pPr>
+      <w:rPr>
+        <w:rFonts w:ascii="Symbol" w:hAnsi="Symbol" w:hint="default"/>
+      </w:rPr>
+    </w:lvl>
+    <w:lvl w:ilvl="7" w:tplc="04100003" w:tentative="1">
+      <w:start w:val="1"/>
+      <w:numFmt w:val="bullet"/>
+      <w:lvlText w:val="o"/>
+      <w:lvlJc w:val="left"/>
+      <w:pPr>
+        <w:ind w:left="5760" w:hanging="360"/>
+      </w:pPr>
+      <w:rPr>
+        <w:rFonts w:ascii="Courier New" w:hAnsi="Courier New" w:cs="Courier New" w:hint="default"/>
+      </w:rPr>
+    </w:lvl>
+    <w:lvl w:ilvl="8" w:tplc="04100005" w:tentative="1">
+      <w:start w:val="1"/>
+      <w:numFmt w:val="bullet"/>
+      <w:lvlText w:val=""/>
+      <w:lvlJc w:val="left"/>
+      <w:pPr>
+        <w:ind w:left="6480" w:hanging="360"/>
+      </w:pPr>
+      <w:rPr>
+        <w:rFonts w:ascii="Wingdings" w:hAnsi="Wingdings" w:hint="default"/>
+      </w:rPr>
+    </w:lvl>
+  </w:abstractNum>
+  <w:abstractNum w:abstractNumId="3" w15:restartNumberingAfterBreak="0">
+    <w:nsid w:val="1EE61854"/>
+    <w:multiLevelType w:val="hybridMultilevel"/>
+    <w:tmpl w:val="F6B2D0F8"/>
+    <w:lvl w:ilvl="0" w:tplc="04100001">
+      <w:start w:val="1"/>
+      <w:numFmt w:val="bullet"/>
+      <w:lvlText w:val=""/>
+      <w:lvlJc w:val="left"/>
+      <w:pPr>
+        <w:ind w:left="720" w:hanging="360"/>
+      </w:pPr>
+      <w:rPr>
+        <w:rFonts w:ascii="Symbol" w:hAnsi="Symbol" w:hint="default"/>
+      </w:rPr>
+    </w:lvl>
+    <w:lvl w:ilvl="1" w:tplc="04100003">
+      <w:start w:val="1"/>
+      <w:numFmt w:val="bullet"/>
+      <w:lvlText w:val="o"/>
+      <w:lvlJc w:val="left"/>
+      <w:pPr>
+        <w:ind w:left="1440" w:hanging="360"/>
+      </w:pPr>
+      <w:rPr>
+        <w:rFonts w:ascii="Courier New" w:hAnsi="Courier New" w:cs="Courier New" w:hint="default"/>
+      </w:rPr>
+    </w:lvl>
+    <w:lvl w:ilvl="2" w:tplc="04100005" w:tentative="1">
+      <w:start w:val="1"/>
+      <w:numFmt w:val="bullet"/>
+      <w:lvlText w:val=""/>
+      <w:lvlJc w:val="left"/>
+      <w:pPr>
+        <w:ind w:left="2160" w:hanging="360"/>
+      </w:pPr>
+      <w:rPr>
+        <w:rFonts w:ascii="Wingdings" w:hAnsi="Wingdings" w:hint="default"/>
+      </w:rPr>
+    </w:lvl>
+    <w:lvl w:ilvl="3" w:tplc="04100001" w:tentative="1">
+      <w:start w:val="1"/>
+      <w:numFmt w:val="bullet"/>
+      <w:lvlText w:val=""/>
+      <w:lvlJc w:val="left"/>
+      <w:pPr>
+        <w:ind w:left="2880" w:hanging="360"/>
+      </w:pPr>
+      <w:rPr>
+        <w:rFonts w:ascii="Symbol" w:hAnsi="Symbol" w:hint="default"/>
+      </w:rPr>
+    </w:lvl>
+    <w:lvl w:ilvl="4" w:tplc="04100003" w:tentative="1">
+      <w:start w:val="1"/>
+      <w:numFmt w:val="bullet"/>
+      <w:lvlText w:val="o"/>
+      <w:lvlJc w:val="left"/>
+      <w:pPr>
+        <w:ind w:left="3600" w:hanging="360"/>
+      </w:pPr>
+      <w:rPr>
+        <w:rFonts w:ascii="Courier New" w:hAnsi="Courier New" w:cs="Courier New" w:hint="default"/>
+      </w:rPr>
+    </w:lvl>
+    <w:lvl w:ilvl="5" w:tplc="04100005" w:tentative="1">
+      <w:start w:val="1"/>
+      <w:numFmt w:val="bullet"/>
+      <w:lvlText w:val=""/>
+      <w:lvlJc w:val="left"/>
+      <w:pPr>
+        <w:ind w:left="4320" w:hanging="360"/>
+      </w:pPr>
+      <w:rPr>
+        <w:rFonts w:ascii="Wingdings" w:hAnsi="Wingdings" w:hint="default"/>
+      </w:rPr>
+    </w:lvl>
+    <w:lvl w:ilvl="6" w:tplc="04100001" w:tentative="1">
+      <w:start w:val="1"/>
+      <w:numFmt w:val="bullet"/>
+      <w:lvlText w:val=""/>
+      <w:lvlJc w:val="left"/>
+      <w:pPr>
+        <w:ind w:left="5040" w:hanging="360"/>
+      </w:pPr>
+      <w:rPr>
+        <w:rFonts w:ascii="Symbol" w:hAnsi="Symbol" w:hint="default"/>
+      </w:rPr>
+    </w:lvl>
+    <w:lvl w:ilvl="7" w:tplc="04100003" w:tentative="1">
+      <w:start w:val="1"/>
+      <w:numFmt w:val="bullet"/>
+      <w:lvlText w:val="o"/>
+      <w:lvlJc w:val="left"/>
+      <w:pPr>
+        <w:ind w:left="5760" w:hanging="360"/>
+      </w:pPr>
+      <w:rPr>
+        <w:rFonts w:ascii="Courier New" w:hAnsi="Courier New" w:cs="Courier New" w:hint="default"/>
+      </w:rPr>
+    </w:lvl>
+    <w:lvl w:ilvl="8" w:tplc="04100005" w:tentative="1">
+      <w:start w:val="1"/>
+      <w:numFmt w:val="bullet"/>
+      <w:lvlText w:val=""/>
+      <w:lvlJc w:val="left"/>
+      <w:pPr>
+        <w:ind w:left="6480" w:hanging="360"/>
+      </w:pPr>
+      <w:rPr>
+        <w:rFonts w:ascii="Wingdings" w:hAnsi="Wingdings" w:hint="default"/>
+      </w:rPr>
+    </w:lvl>
+  </w:abstractNum>
+  <w:abstractNum w:abstractNumId="4" w15:restartNumberingAfterBreak="0">
     <w:nsid w:val="21F03DBE"/>
     <w:multiLevelType w:val="hybridMultilevel"/>
     <w:tmpl w:val="ADE4A176"/>
@@ -2592,10 +3378,16 @@
     <w:abstractNumId w:val="0"/>
   </w:num>
   <w:num w:numId="2">
-    <w:abstractNumId w:val="2"/>
+    <w:abstractNumId w:val="4"/>
   </w:num>
   <w:num w:numId="3">
     <w:abstractNumId w:val="1"/>
+  </w:num>
+  <w:num w:numId="4">
+    <w:abstractNumId w:val="3"/>
+  </w:num>
+  <w:num w:numId="5">
+    <w:abstractNumId w:val="2"/>
   </w:num>
 </w:numbering>
 </file>

</xml_diff>